<commit_message>
removed ssh dependancy and handled token through api.
</commit_message>
<xml_diff>
--- a/template.docx
+++ b/template.docx
@@ -104,10 +104,18 @@
       <w:pPr>
         <w:pStyle w:val="Title"/>
         <w:ind w:left="4500"/>
+        <w:rPr>
+          <w:sz w:val="40"/>
+          <w:szCs w:val="40"/>
+        </w:rPr>
       </w:pPr>
       <w:bookmarkStart w:id="0" w:name="h.gjdgxs" w:colFirst="0" w:colLast="0"/>
       <w:bookmarkEnd w:id="0"/>
       <w:r>
+        <w:rPr>
+          <w:sz w:val="40"/>
+          <w:szCs w:val="40"/>
+        </w:rPr>
         <w:t>Run book for OpenStack</w:t>
       </w:r>
     </w:p>
@@ -116,10 +124,18 @@
         <w:pStyle w:val="Subtitle"/>
         <w:spacing w:line="300" w:lineRule="auto"/>
         <w:ind w:left="4500"/>
+        <w:rPr>
+          <w:sz w:val="32"/>
+          <w:szCs w:val="32"/>
+        </w:rPr>
       </w:pPr>
       <w:bookmarkStart w:id="1" w:name="h.30j0zll" w:colFirst="0" w:colLast="0"/>
       <w:bookmarkEnd w:id="1"/>
       <w:r>
+        <w:rPr>
+          <w:sz w:val="32"/>
+          <w:szCs w:val="32"/>
+        </w:rPr>
         <w:t>Deployment guide</w:t>
       </w:r>
     </w:p>
@@ -128,17 +144,40 @@
         <w:pStyle w:val="Subtitle"/>
         <w:spacing w:before="0" w:after="0" w:line="300" w:lineRule="auto"/>
         <w:ind w:left="4500"/>
+        <w:rPr>
+          <w:sz w:val="32"/>
+          <w:szCs w:val="32"/>
+        </w:rPr>
       </w:pPr>
       <w:bookmarkStart w:id="2" w:name="h.1fob9te" w:colFirst="0" w:colLast="0"/>
       <w:bookmarkEnd w:id="2"/>
       <w:r>
+        <w:rPr>
+          <w:sz w:val="32"/>
+          <w:szCs w:val="32"/>
+        </w:rPr>
         <w:t xml:space="preserve">Cluster </w:t>
       </w:r>
       <w:r>
+        <w:rPr>
+          <w:sz w:val="32"/>
+          <w:szCs w:val="32"/>
+        </w:rPr>
         <w:t>CUSTOMER</w:t>
       </w:r>
       <w:r>
-        <w:t xml:space="preserve"> Staging</w:t>
+        <w:rPr>
+          <w:sz w:val="32"/>
+          <w:szCs w:val="32"/>
+        </w:rPr>
+        <w:t xml:space="preserve"> </w:t>
+      </w:r>
+      <w:r>
+        <w:rPr>
+          <w:sz w:val="32"/>
+          <w:szCs w:val="32"/>
+        </w:rPr>
+        <w:t>ENV</w:t>
       </w:r>
     </w:p>
     <w:p>
@@ -146,11 +185,26 @@
         <w:pStyle w:val="Subtitle"/>
         <w:spacing w:before="0" w:after="0" w:line="300" w:lineRule="auto"/>
         <w:ind w:left="4500"/>
+        <w:rPr>
+          <w:sz w:val="32"/>
+          <w:szCs w:val="32"/>
+        </w:rPr>
       </w:pPr>
       <w:bookmarkStart w:id="3" w:name="h.3znysh7" w:colFirst="0" w:colLast="0"/>
       <w:bookmarkEnd w:id="3"/>
       <w:r>
-        <w:t xml:space="preserve">OpenStack release Kilo </w:t>
+        <w:rPr>
+          <w:sz w:val="32"/>
+          <w:szCs w:val="32"/>
+        </w:rPr>
+        <w:t>OpenStack RELEASE</w:t>
+      </w:r>
+      <w:r>
+        <w:rPr>
+          <w:sz w:val="32"/>
+          <w:szCs w:val="32"/>
+        </w:rPr>
+        <w:t xml:space="preserve"> </w:t>
       </w:r>
     </w:p>
     <w:p>
@@ -184,10 +238,7 @@
         </w:rPr>
         <w:t>DATE</w:t>
       </w:r>
-      <w:bookmarkStart w:id="4" w:name="_GoBack"/>
-      <w:bookmarkEnd w:id="4"/>
     </w:p>
-    <w:p/>
     <w:p>
       <w:pPr>
         <w:ind w:left="4500"/>
@@ -200,34 +251,49 @@
         </w:rPr>
         <w:t>Author(s)</w:t>
       </w:r>
-    </w:p>
-    <w:p>
-      <w:pPr>
-        <w:ind w:left="4500"/>
-      </w:pPr>
+      <w:r>
+        <w:rPr>
+          <w:i/>
+          <w:sz w:val="28"/>
+          <w:szCs w:val="28"/>
+        </w:rPr>
+        <w:t xml:space="preserve"> </w:t>
+      </w:r>
       <w:r>
         <w:rPr>
           <w:i/>
           <w:sz w:val="24"/>
           <w:szCs w:val="24"/>
         </w:rPr>
-        <w:t>&lt;Nikita Koshikov, nkoshikov@mirantis.com&gt;</w:t>
+        <w:t>&lt;Nikita Koshikov,</w:t>
+      </w:r>
+      <w:r>
+        <w:rPr>
+          <w:i/>
+          <w:sz w:val="24"/>
+          <w:szCs w:val="24"/>
+        </w:rPr>
+        <w:t xml:space="preserve"> </w:t>
+      </w:r>
+      <w:r>
+        <w:rPr>
+          <w:i/>
+          <w:sz w:val="24"/>
+          <w:szCs w:val="24"/>
+        </w:rPr>
+        <w:t>koshikov@mirantis.com&gt;</w:t>
       </w:r>
     </w:p>
-    <w:p/>
     <w:p>
       <w:r>
         <w:br w:type="page"/>
       </w:r>
-    </w:p>
-    <w:p/>
-    <w:p/>
-    <w:p>
       <w:r>
         <w:rPr>
           <w:sz w:val="36"/>
           <w:szCs w:val="36"/>
         </w:rPr>
+        <w:lastRenderedPageBreak/>
         <w:t>Table of contents</w:t>
       </w:r>
     </w:p>
@@ -609,14 +675,20 @@
     </w:p>
     <w:p>
       <w:hyperlink w:anchor="h.cnsxjiynvhjs"/>
+      <w:bookmarkStart w:id="4" w:name="h.2et92p0" w:colFirst="0" w:colLast="0"/>
+      <w:bookmarkEnd w:id="4"/>
     </w:p>
-    <w:bookmarkStart w:id="5" w:name="h.2et92p0" w:colFirst="0" w:colLast="0"/>
+    <w:p>
+      <w:hyperlink w:anchor="h.cnsxjiynvhjs"/>
+    </w:p>
+    <w:bookmarkStart w:id="5" w:name="h.tyjcwt" w:colFirst="0" w:colLast="0"/>
     <w:bookmarkEnd w:id="5"/>
     <w:p>
       <w:pPr>
         <w:pStyle w:val="Heading1"/>
       </w:pPr>
       <w:r>
+        <w:lastRenderedPageBreak/>
         <w:fldChar w:fldCharType="begin"/>
       </w:r>
       <w:r>
@@ -625,37 +697,8 @@
       <w:r>
         <w:fldChar w:fldCharType="end"/>
       </w:r>
-    </w:p>
-    <w:p>
-      <w:r>
-        <w:br w:type="page"/>
-      </w:r>
-    </w:p>
-    <w:p>
-      <w:hyperlink w:anchor="h.cnsxjiynvhjs"/>
-    </w:p>
-    <w:bookmarkStart w:id="6" w:name="h.tyjcwt" w:colFirst="0" w:colLast="0"/>
-    <w:bookmarkEnd w:id="6"/>
-    <w:p>
-      <w:pPr>
-        <w:pStyle w:val="Heading1"/>
-      </w:pPr>
-      <w:r>
-        <w:fldChar w:fldCharType="begin"/>
-      </w:r>
-      <w:r>
-        <w:instrText xml:space="preserve"> HYPERLINK \l "h.cnsxjiynvhjs" \h </w:instrText>
-      </w:r>
-      <w:r>
-        <w:fldChar w:fldCharType="end"/>
-      </w:r>
-    </w:p>
-    <w:p>
-      <w:pPr>
-        <w:pStyle w:val="Heading1"/>
-      </w:pPr>
-      <w:bookmarkStart w:id="7" w:name="h.3dy6vkm" w:colFirst="0" w:colLast="0"/>
-      <w:bookmarkEnd w:id="7"/>
+      <w:bookmarkStart w:id="6" w:name="h.3dy6vkm" w:colFirst="0" w:colLast="0"/>
+      <w:bookmarkEnd w:id="6"/>
       <w:r>
         <w:t>Document purpose</w:t>
       </w:r>
@@ -676,8 +719,8 @@
       <w:pPr>
         <w:pStyle w:val="Heading1"/>
       </w:pPr>
-      <w:bookmarkStart w:id="8" w:name="h.1t3h5sf" w:colFirst="0" w:colLast="0"/>
-      <w:bookmarkEnd w:id="8"/>
+      <w:bookmarkStart w:id="7" w:name="h.1t3h5sf" w:colFirst="0" w:colLast="0"/>
+      <w:bookmarkEnd w:id="7"/>
       <w:r>
         <w:t>Key terms, acronyms and abbreviations</w:t>
       </w:r>
@@ -904,8 +947,8 @@
       <w:pPr>
         <w:pStyle w:val="Heading1"/>
       </w:pPr>
-      <w:bookmarkStart w:id="9" w:name="h.4d34og8" w:colFirst="0" w:colLast="0"/>
-      <w:bookmarkEnd w:id="9"/>
+      <w:bookmarkStart w:id="8" w:name="h.4d34og8" w:colFirst="0" w:colLast="0"/>
+      <w:bookmarkEnd w:id="8"/>
       <w:r>
         <w:t>Introduction</w:t>
       </w:r>
@@ -939,10 +982,22 @@
     </w:p>
     <w:p>
       <w:pPr>
+        <w:rPr>
+          <w:color w:val="A62614"/>
+          <w:sz w:val="40"/>
+          <w:szCs w:val="40"/>
+        </w:rPr>
+      </w:pPr>
+      <w:bookmarkStart w:id="9" w:name="h.2s8eyo1" w:colFirst="0" w:colLast="0"/>
+      <w:bookmarkEnd w:id="9"/>
+      <w:r>
+        <w:br w:type="page"/>
+      </w:r>
+    </w:p>
+    <w:p>
+      <w:pPr>
         <w:pStyle w:val="Heading1"/>
       </w:pPr>
-      <w:bookmarkStart w:id="10" w:name="h.2s8eyo1" w:colFirst="0" w:colLast="0"/>
-      <w:bookmarkEnd w:id="10"/>
       <w:r>
         <w:lastRenderedPageBreak/>
         <w:t>Types of Nodes</w:t>
@@ -1132,10 +1187,22 @@
     </w:p>
     <w:p>
       <w:pPr>
+        <w:rPr>
+          <w:color w:val="A62614"/>
+          <w:sz w:val="40"/>
+          <w:szCs w:val="40"/>
+        </w:rPr>
+      </w:pPr>
+      <w:bookmarkStart w:id="10" w:name="h.17dp8vu" w:colFirst="0" w:colLast="0"/>
+      <w:bookmarkEnd w:id="10"/>
+      <w:r>
+        <w:br w:type="page"/>
+      </w:r>
+    </w:p>
+    <w:p>
+      <w:pPr>
         <w:pStyle w:val="Heading1"/>
       </w:pPr>
-      <w:bookmarkStart w:id="11" w:name="h.17dp8vu" w:colFirst="0" w:colLast="0"/>
-      <w:bookmarkEnd w:id="11"/>
       <w:r>
         <w:lastRenderedPageBreak/>
         <w:t>Architecture</w:t>
@@ -1267,8 +1334,8 @@
       <w:pPr>
         <w:pStyle w:val="Heading1"/>
       </w:pPr>
-      <w:bookmarkStart w:id="12" w:name="h.e65jhekkstih" w:colFirst="0" w:colLast="0"/>
-      <w:bookmarkEnd w:id="12"/>
+      <w:bookmarkStart w:id="11" w:name="h.e65jhekkstih" w:colFirst="0" w:colLast="0"/>
+      <w:bookmarkEnd w:id="11"/>
       <w:r>
         <w:t>Prepare hardware nodes:</w:t>
       </w:r>
@@ -1346,18 +1413,18 @@
           </w:p>
           <w:p>
             <w:r>
+              <w:t>auto lo</w:t>
+            </w:r>
+          </w:p>
+          <w:p>
+            <w:r>
+              <w:t>iface lo inet loopback</w:t>
+            </w:r>
+          </w:p>
+          <w:p/>
+          <w:p>
+            <w:r>
               <w:lastRenderedPageBreak/>
-              <w:t>auto lo</w:t>
-            </w:r>
-          </w:p>
-          <w:p>
-            <w:r>
-              <w:t>iface lo inet loopback</w:t>
-            </w:r>
-          </w:p>
-          <w:p/>
-          <w:p>
-            <w:r>
               <w:t>iface em3 inet manual</w:t>
             </w:r>
           </w:p>
@@ -1479,6 +1546,19 @@
     </w:p>
     <w:p>
       <w:pPr>
+        <w:rPr>
+          <w:color w:val="999999"/>
+        </w:rPr>
+      </w:pPr>
+      <w:r>
+        <w:rPr>
+          <w:color w:val="999999"/>
+        </w:rPr>
+        <w:br w:type="page"/>
+      </w:r>
+    </w:p>
+    <w:p>
+      <w:pPr>
         <w:numPr>
           <w:ilvl w:val="0"/>
           <w:numId w:val="7"/>
@@ -1493,6 +1573,7 @@
         <w:rPr>
           <w:color w:val="999999"/>
         </w:rPr>
+        <w:lastRenderedPageBreak/>
         <w:t>Create LVM(adapt commands per server)</w:t>
       </w:r>
     </w:p>
@@ -1532,7 +1613,6 @@
           </w:tcPr>
           <w:p>
             <w:r>
-              <w:lastRenderedPageBreak/>
               <w:t># pvcreate /dev/sdb</w:t>
             </w:r>
           </w:p>
@@ -1774,8 +1854,8 @@
       <w:pPr>
         <w:pStyle w:val="Heading1"/>
       </w:pPr>
-      <w:bookmarkStart w:id="13" w:name="h.3rdcrjn" w:colFirst="0" w:colLast="0"/>
-      <w:bookmarkEnd w:id="13"/>
+      <w:bookmarkStart w:id="12" w:name="h.3rdcrjn" w:colFirst="0" w:colLast="0"/>
+      <w:bookmarkEnd w:id="12"/>
       <w:r>
         <w:t>Network Layout</w:t>
       </w:r>
@@ -3047,7 +3127,6 @@
                 <w:sz w:val="16"/>
                 <w:szCs w:val="16"/>
               </w:rPr>
-              <w:lastRenderedPageBreak/>
               <w:t>Provider network</w:t>
             </w:r>
           </w:p>
@@ -3223,9 +3302,10 @@
       <w:pPr>
         <w:pStyle w:val="Heading1"/>
       </w:pPr>
-      <w:bookmarkStart w:id="14" w:name="h.ckp92r1pzd90" w:colFirst="0" w:colLast="0"/>
-      <w:bookmarkEnd w:id="14"/>
+      <w:bookmarkStart w:id="13" w:name="h.ckp92r1pzd90" w:colFirst="0" w:colLast="0"/>
+      <w:bookmarkEnd w:id="13"/>
       <w:r>
+        <w:lastRenderedPageBreak/>
         <w:t>Nodes(hardware + access)</w:t>
       </w:r>
     </w:p>
@@ -4437,8 +4517,8 @@
       <w:pPr>
         <w:pStyle w:val="Heading1"/>
       </w:pPr>
-      <w:bookmarkStart w:id="15" w:name="h.a87niuef511l" w:colFirst="0" w:colLast="0"/>
-      <w:bookmarkEnd w:id="15"/>
+      <w:bookmarkStart w:id="14" w:name="h.a87niuef511l" w:colFirst="0" w:colLast="0"/>
+      <w:bookmarkEnd w:id="14"/>
       <w:r>
         <w:t>Nodes(VMs)</w:t>
       </w:r>
@@ -6711,7 +6791,6 @@
                 <w:sz w:val="16"/>
                 <w:szCs w:val="16"/>
               </w:rPr>
-              <w:lastRenderedPageBreak/>
               <w:t>node-35.domain.tld</w:t>
             </w:r>
           </w:p>
@@ -7712,6 +7791,7 @@
                 <w:sz w:val="16"/>
                 <w:szCs w:val="16"/>
               </w:rPr>
+              <w:lastRenderedPageBreak/>
               <w:t>node-24.domain.tld</w:t>
             </w:r>
           </w:p>
@@ -8487,8 +8567,8 @@
       <w:pPr>
         <w:pStyle w:val="Heading1"/>
       </w:pPr>
-      <w:bookmarkStart w:id="16" w:name="h.lnxbz9" w:colFirst="0" w:colLast="0"/>
-      <w:bookmarkEnd w:id="16"/>
+      <w:bookmarkStart w:id="15" w:name="h.lnxbz9" w:colFirst="0" w:colLast="0"/>
+      <w:bookmarkEnd w:id="15"/>
       <w:r>
         <w:t>Access Information</w:t>
       </w:r>
@@ -9084,16 +9164,7 @@
                 <w:sz w:val="20"/>
                 <w:szCs w:val="20"/>
               </w:rPr>
-              <w:t xml:space="preserve">By default password based authentication disabled for OpenStack boxes, ssh to OpenStack nodes possible only from Fuel master nodes which has ssh access key for slave nodes. Passwords can be changed from </w:t>
-            </w:r>
-            <w:r>
-              <w:rPr>
-                <w:color w:val="999999"/>
-                <w:sz w:val="20"/>
-                <w:szCs w:val="20"/>
-              </w:rPr>
-              <w:lastRenderedPageBreak/>
-              <w:t>consoles. More information can be found at Fuel Operations Guide</w:t>
+              <w:t>By default password based authentication disabled for OpenStack boxes, ssh to OpenStack nodes possible only from Fuel master nodes which has ssh access key for slave nodes. Passwords can be changed from consoles. More information can be found at Fuel Operations Guide</w:t>
             </w:r>
             <w:hyperlink r:id="rId14">
               <w:r>
@@ -9395,9 +9466,10 @@
       <w:pPr>
         <w:pStyle w:val="Heading1"/>
       </w:pPr>
-      <w:bookmarkStart w:id="17" w:name="h.35nkun2" w:colFirst="0" w:colLast="0"/>
-      <w:bookmarkEnd w:id="17"/>
+      <w:bookmarkStart w:id="16" w:name="h.35nkun2" w:colFirst="0" w:colLast="0"/>
+      <w:bookmarkEnd w:id="16"/>
       <w:r>
+        <w:lastRenderedPageBreak/>
         <w:t>Fuel Master Node Installation</w:t>
       </w:r>
     </w:p>
@@ -9816,7 +9888,6 @@
                 <w:sz w:val="20"/>
                 <w:szCs w:val="20"/>
               </w:rPr>
-              <w:lastRenderedPageBreak/>
               <w:t>Gateway</w:t>
             </w:r>
           </w:p>
@@ -10123,8 +10194,8 @@
       <w:pPr>
         <w:pStyle w:val="Heading2"/>
       </w:pPr>
-      <w:bookmarkStart w:id="18" w:name="h.1ksv4uv" w:colFirst="0" w:colLast="0"/>
-      <w:bookmarkEnd w:id="18"/>
+      <w:bookmarkStart w:id="17" w:name="h.1ksv4uv" w:colFirst="0" w:colLast="0"/>
+      <w:bookmarkEnd w:id="17"/>
       <w:r>
         <w:t>Post installation customization</w:t>
       </w:r>
@@ -10146,7 +10217,14 @@
         <w:rPr>
           <w:color w:val="999999"/>
         </w:rPr>
-        <w:t xml:space="preserve">Prepare node for latest MU. Download the update repository to the Fuel Master node and use it as an update mirror. See details </w:t>
+        <w:t xml:space="preserve">Prepare node for latest MU. Download the update repository to the Fuel Master node and use it as an </w:t>
+      </w:r>
+      <w:r>
+        <w:rPr>
+          <w:color w:val="999999"/>
+        </w:rPr>
+        <w:lastRenderedPageBreak/>
+        <w:t xml:space="preserve">update mirror. See details </w:t>
       </w:r>
       <w:hyperlink r:id="rId19" w:anchor="maintenance-updates-for-mirantis-openstack-7-0">
         <w:r>
@@ -10328,6 +10406,19 @@
     <w:p/>
     <w:p>
       <w:pPr>
+        <w:rPr>
+          <w:color w:val="999999"/>
+        </w:rPr>
+      </w:pPr>
+      <w:r>
+        <w:rPr>
+          <w:color w:val="999999"/>
+        </w:rPr>
+        <w:br w:type="page"/>
+      </w:r>
+    </w:p>
+    <w:p>
+      <w:pPr>
         <w:numPr>
           <w:ilvl w:val="0"/>
           <w:numId w:val="6"/>
@@ -10342,6 +10433,7 @@
         <w:rPr>
           <w:color w:val="999999"/>
         </w:rPr>
+        <w:lastRenderedPageBreak/>
         <w:t>Apply patch for ldap plugin</w:t>
       </w:r>
     </w:p>
@@ -10426,7 +10518,6 @@
           </w:p>
           <w:p>
             <w:r>
-              <w:lastRenderedPageBreak/>
               <w:t xml:space="preserve">   service { 'httpd':</w:t>
             </w:r>
           </w:p>
@@ -10452,11 +10543,24 @@
     </w:p>
     <w:p>
       <w:pPr>
+        <w:rPr>
+          <w:color w:val="A62614"/>
+          <w:sz w:val="40"/>
+          <w:szCs w:val="40"/>
+        </w:rPr>
+      </w:pPr>
+      <w:bookmarkStart w:id="18" w:name="h.44sinio" w:colFirst="0" w:colLast="0"/>
+      <w:bookmarkEnd w:id="18"/>
+      <w:r>
+        <w:br w:type="page"/>
+      </w:r>
+    </w:p>
+    <w:p>
+      <w:pPr>
         <w:pStyle w:val="Heading1"/>
       </w:pPr>
-      <w:bookmarkStart w:id="19" w:name="h.44sinio" w:colFirst="0" w:colLast="0"/>
-      <w:bookmarkEnd w:id="19"/>
       <w:r>
+        <w:lastRenderedPageBreak/>
         <w:t>OpenStack Environment Deployment</w:t>
       </w:r>
     </w:p>
@@ -10465,8 +10569,8 @@
       <w:pPr>
         <w:pStyle w:val="Heading2"/>
       </w:pPr>
-      <w:bookmarkStart w:id="20" w:name="h.2jxsxqh" w:colFirst="0" w:colLast="0"/>
-      <w:bookmarkEnd w:id="20"/>
+      <w:bookmarkStart w:id="19" w:name="h.2jxsxqh" w:colFirst="0" w:colLast="0"/>
+      <w:bookmarkEnd w:id="19"/>
       <w:r>
         <w:t>Creation of environment:</w:t>
       </w:r>
@@ -10627,7 +10731,6 @@
               <w:rPr>
                 <w:color w:val="999999"/>
               </w:rPr>
-              <w:lastRenderedPageBreak/>
               <w:t>OpenStack Release</w:t>
             </w:r>
           </w:p>
@@ -10922,9 +11025,27 @@
       <w:pPr>
         <w:pStyle w:val="Heading1"/>
       </w:pPr>
-      <w:bookmarkStart w:id="21" w:name="h.3whwml4" w:colFirst="0" w:colLast="0"/>
-      <w:bookmarkEnd w:id="21"/>
+      <w:bookmarkStart w:id="20" w:name="h.3whwml4" w:colFirst="0" w:colLast="0"/>
+      <w:bookmarkEnd w:id="20"/>
+    </w:p>
+    <w:p>
+      <w:pPr>
+        <w:rPr>
+          <w:color w:val="A62614"/>
+          <w:sz w:val="40"/>
+          <w:szCs w:val="40"/>
+        </w:rPr>
+      </w:pPr>
       <w:r>
+        <w:br w:type="page"/>
+      </w:r>
+    </w:p>
+    <w:p>
+      <w:pPr>
+        <w:pStyle w:val="Heading1"/>
+      </w:pPr>
+      <w:r>
+        <w:lastRenderedPageBreak/>
         <w:t>Pre Deployment Customization</w:t>
       </w:r>
     </w:p>
@@ -10932,8 +11053,8 @@
       <w:pPr>
         <w:pStyle w:val="Heading2"/>
       </w:pPr>
-      <w:bookmarkStart w:id="22" w:name="h.wo23bmmrjwji" w:colFirst="0" w:colLast="0"/>
-      <w:bookmarkEnd w:id="22"/>
+      <w:bookmarkStart w:id="21" w:name="h.wo23bmmrjwji" w:colFirst="0" w:colLast="0"/>
+      <w:bookmarkEnd w:id="21"/>
       <w:r>
         <w:t>Change notation for networks (via cli on Fuel-Master)</w:t>
       </w:r>
@@ -11012,588 +11133,21 @@
       </w:tr>
     </w:tbl>
     <w:p/>
-    <w:p/>
     <w:p>
-      <w:pPr>
-        <w:pStyle w:val="Heading2"/>
-      </w:pPr>
-      <w:bookmarkStart w:id="23" w:name="h.ev667hrgvk1n" w:colFirst="0" w:colLast="0"/>
+      <w:bookmarkStart w:id="22" w:name="h.ev667hrgvk1n" w:colFirst="0" w:colLast="0"/>
+      <w:bookmarkStart w:id="23" w:name="h.2bn6wsx" w:colFirst="0" w:colLast="0"/>
+      <w:bookmarkEnd w:id="22"/>
       <w:bookmarkEnd w:id="23"/>
       <w:r>
-        <w:lastRenderedPageBreak/>
-        <w:t>Network settings:</w:t>
+        <w:br w:type="page"/>
       </w:r>
     </w:p>
     <w:p>
-      <w:r>
-        <w:rPr>
-          <w:noProof/>
-        </w:rPr>
-        <w:lastRenderedPageBreak/>
-        <w:drawing>
-          <wp:inline distT="114300" distB="114300" distL="114300" distR="114300" wp14:anchorId="0791273F" wp14:editId="669B634B">
-            <wp:extent cx="5353050" cy="8348663"/>
-            <wp:effectExtent l="0" t="0" r="0" b="0"/>
-            <wp:docPr id="7" name="image20.png" descr="Fuel-network-settings.png"/>
-            <wp:cNvGraphicFramePr/>
-            <a:graphic xmlns:a="http://schemas.openxmlformats.org/drawingml/2006/main">
-              <a:graphicData uri="http://schemas.openxmlformats.org/drawingml/2006/picture">
-                <pic:pic xmlns:pic="http://schemas.openxmlformats.org/drawingml/2006/picture">
-                  <pic:nvPicPr>
-                    <pic:cNvPr id="0" name="image20.png" descr="Fuel-network-settings.png"/>
-                    <pic:cNvPicPr preferRelativeResize="0"/>
-                  </pic:nvPicPr>
-                  <pic:blipFill>
-                    <a:blip r:embed="rId21"/>
-                    <a:srcRect/>
-                    <a:stretch>
-                      <a:fillRect/>
-                    </a:stretch>
-                  </pic:blipFill>
-                  <pic:spPr>
-                    <a:xfrm>
-                      <a:off x="0" y="0"/>
-                      <a:ext cx="5353050" cy="8348663"/>
-                    </a:xfrm>
-                    <a:prstGeom prst="rect">
-                      <a:avLst/>
-                    </a:prstGeom>
-                    <a:ln/>
-                  </pic:spPr>
-                </pic:pic>
-              </a:graphicData>
-            </a:graphic>
-          </wp:inline>
-        </w:drawing>
-      </w:r>
-    </w:p>
-    <w:p>
-      <w:pPr>
-        <w:pStyle w:val="Heading2"/>
-      </w:pPr>
-      <w:bookmarkStart w:id="24" w:name="h.3j2qqm3" w:colFirst="0" w:colLast="0"/>
-      <w:bookmarkEnd w:id="24"/>
+      <w:pPr>
+        <w:pStyle w:val="Heading1"/>
+      </w:pPr>
       <w:r>
         <w:lastRenderedPageBreak/>
-        <w:t>Environment settings:</w:t>
-      </w:r>
-      <w:r>
-        <w:rPr>
-          <w:noProof/>
-        </w:rPr>
-        <w:lastRenderedPageBreak/>
-        <w:drawing>
-          <wp:inline distT="114300" distB="114300" distL="114300" distR="114300" wp14:anchorId="723D206E" wp14:editId="2E1217F8">
-            <wp:extent cx="5748338" cy="5969427"/>
-            <wp:effectExtent l="0" t="0" r="0" b="0"/>
-            <wp:docPr id="13" name="image26.png" descr="fuel-ui.png"/>
-            <wp:cNvGraphicFramePr/>
-            <a:graphic xmlns:a="http://schemas.openxmlformats.org/drawingml/2006/main">
-              <a:graphicData uri="http://schemas.openxmlformats.org/drawingml/2006/picture">
-                <pic:pic xmlns:pic="http://schemas.openxmlformats.org/drawingml/2006/picture">
-                  <pic:nvPicPr>
-                    <pic:cNvPr id="0" name="image26.png" descr="fuel-ui.png"/>
-                    <pic:cNvPicPr preferRelativeResize="0"/>
-                  </pic:nvPicPr>
-                  <pic:blipFill>
-                    <a:blip r:embed="rId22"/>
-                    <a:srcRect/>
-                    <a:stretch>
-                      <a:fillRect/>
-                    </a:stretch>
-                  </pic:blipFill>
-                  <pic:spPr>
-                    <a:xfrm>
-                      <a:off x="0" y="0"/>
-                      <a:ext cx="5748338" cy="5969427"/>
-                    </a:xfrm>
-                    <a:prstGeom prst="rect">
-                      <a:avLst/>
-                    </a:prstGeom>
-                    <a:ln/>
-                  </pic:spPr>
-                </pic:pic>
-              </a:graphicData>
-            </a:graphic>
-          </wp:inline>
-        </w:drawing>
-      </w:r>
-    </w:p>
-    <w:p>
-      <w:pPr>
-        <w:pStyle w:val="Heading2"/>
-      </w:pPr>
-      <w:bookmarkStart w:id="25" w:name="h.1y810tw" w:colFirst="0" w:colLast="0"/>
-      <w:bookmarkEnd w:id="25"/>
-      <w:r>
-        <w:lastRenderedPageBreak/>
-        <w:t>Nodes network allocation:</w:t>
-      </w:r>
-    </w:p>
-    <w:p>
-      <w:r>
-        <w:rPr>
-          <w:color w:val="999999"/>
-        </w:rPr>
-        <w:t>Controller NICs</w:t>
-      </w:r>
-    </w:p>
-    <w:p>
-      <w:r>
-        <w:rPr>
-          <w:noProof/>
-        </w:rPr>
-        <w:drawing>
-          <wp:inline distT="114300" distB="114300" distL="114300" distR="114300" wp14:anchorId="072E5040" wp14:editId="16C961D9">
-            <wp:extent cx="5943600" cy="3263900"/>
-            <wp:effectExtent l="0" t="0" r="0" b="0"/>
-            <wp:docPr id="4" name="image17.png" descr="controller_nets.png"/>
-            <wp:cNvGraphicFramePr/>
-            <a:graphic xmlns:a="http://schemas.openxmlformats.org/drawingml/2006/main">
-              <a:graphicData uri="http://schemas.openxmlformats.org/drawingml/2006/picture">
-                <pic:pic xmlns:pic="http://schemas.openxmlformats.org/drawingml/2006/picture">
-                  <pic:nvPicPr>
-                    <pic:cNvPr id="0" name="image17.png" descr="controller_nets.png"/>
-                    <pic:cNvPicPr preferRelativeResize="0"/>
-                  </pic:nvPicPr>
-                  <pic:blipFill>
-                    <a:blip r:embed="rId23"/>
-                    <a:srcRect/>
-                    <a:stretch>
-                      <a:fillRect/>
-                    </a:stretch>
-                  </pic:blipFill>
-                  <pic:spPr>
-                    <a:xfrm>
-                      <a:off x="0" y="0"/>
-                      <a:ext cx="5943600" cy="3263900"/>
-                    </a:xfrm>
-                    <a:prstGeom prst="rect">
-                      <a:avLst/>
-                    </a:prstGeom>
-                    <a:ln/>
-                  </pic:spPr>
-                </pic:pic>
-              </a:graphicData>
-            </a:graphic>
-          </wp:inline>
-        </w:drawing>
-      </w:r>
-    </w:p>
-    <w:p>
-      <w:r>
-        <w:rPr>
-          <w:color w:val="999999"/>
-        </w:rPr>
-        <w:t>Other nodes NICs:</w:t>
-      </w:r>
-    </w:p>
-    <w:p>
-      <w:r>
-        <w:rPr>
-          <w:noProof/>
-        </w:rPr>
-        <w:lastRenderedPageBreak/>
-        <w:drawing>
-          <wp:inline distT="114300" distB="114300" distL="114300" distR="114300" wp14:anchorId="46BB76F5" wp14:editId="20CF6687">
-            <wp:extent cx="5943600" cy="3505200"/>
-            <wp:effectExtent l="0" t="0" r="0" b="0"/>
-            <wp:docPr id="2" name="image15.png" descr="all_nics.png"/>
-            <wp:cNvGraphicFramePr/>
-            <a:graphic xmlns:a="http://schemas.openxmlformats.org/drawingml/2006/main">
-              <a:graphicData uri="http://schemas.openxmlformats.org/drawingml/2006/picture">
-                <pic:pic xmlns:pic="http://schemas.openxmlformats.org/drawingml/2006/picture">
-                  <pic:nvPicPr>
-                    <pic:cNvPr id="0" name="image15.png" descr="all_nics.png"/>
-                    <pic:cNvPicPr preferRelativeResize="0"/>
-                  </pic:nvPicPr>
-                  <pic:blipFill>
-                    <a:blip r:embed="rId24"/>
-                    <a:srcRect/>
-                    <a:stretch>
-                      <a:fillRect/>
-                    </a:stretch>
-                  </pic:blipFill>
-                  <pic:spPr>
-                    <a:xfrm>
-                      <a:off x="0" y="0"/>
-                      <a:ext cx="5943600" cy="3505200"/>
-                    </a:xfrm>
-                    <a:prstGeom prst="rect">
-                      <a:avLst/>
-                    </a:prstGeom>
-                    <a:ln/>
-                  </pic:spPr>
-                </pic:pic>
-              </a:graphicData>
-            </a:graphic>
-          </wp:inline>
-        </w:drawing>
-      </w:r>
-    </w:p>
-    <w:p>
-      <w:pPr>
-        <w:pStyle w:val="Heading2"/>
-      </w:pPr>
-      <w:bookmarkStart w:id="26" w:name="h.4i7ojhp" w:colFirst="0" w:colLast="0"/>
-      <w:bookmarkEnd w:id="26"/>
-      <w:r>
-        <w:t>Controller nodes HDD allocation:</w:t>
-      </w:r>
-    </w:p>
-    <w:p>
-      <w:r>
-        <w:rPr>
-          <w:noProof/>
-        </w:rPr>
-        <w:lastRenderedPageBreak/>
-        <w:drawing>
-          <wp:inline distT="114300" distB="114300" distL="114300" distR="114300" wp14:anchorId="4F9D147F" wp14:editId="5828229A">
-            <wp:extent cx="5943600" cy="3505200"/>
-            <wp:effectExtent l="0" t="0" r="0" b="0"/>
-            <wp:docPr id="5" name="image18.png" descr="controller_disks.png"/>
-            <wp:cNvGraphicFramePr/>
-            <a:graphic xmlns:a="http://schemas.openxmlformats.org/drawingml/2006/main">
-              <a:graphicData uri="http://schemas.openxmlformats.org/drawingml/2006/picture">
-                <pic:pic xmlns:pic="http://schemas.openxmlformats.org/drawingml/2006/picture">
-                  <pic:nvPicPr>
-                    <pic:cNvPr id="0" name="image18.png" descr="controller_disks.png"/>
-                    <pic:cNvPicPr preferRelativeResize="0"/>
-                  </pic:nvPicPr>
-                  <pic:blipFill>
-                    <a:blip r:embed="rId25"/>
-                    <a:srcRect/>
-                    <a:stretch>
-                      <a:fillRect/>
-                    </a:stretch>
-                  </pic:blipFill>
-                  <pic:spPr>
-                    <a:xfrm>
-                      <a:off x="0" y="0"/>
-                      <a:ext cx="5943600" cy="3505200"/>
-                    </a:xfrm>
-                    <a:prstGeom prst="rect">
-                      <a:avLst/>
-                    </a:prstGeom>
-                    <a:ln/>
-                  </pic:spPr>
-                </pic:pic>
-              </a:graphicData>
-            </a:graphic>
-          </wp:inline>
-        </w:drawing>
-      </w:r>
-    </w:p>
-    <w:p>
-      <w:pPr>
-        <w:pStyle w:val="Heading2"/>
-      </w:pPr>
-      <w:bookmarkStart w:id="27" w:name="h.2xcytpi" w:colFirst="0" w:colLast="0"/>
-      <w:bookmarkEnd w:id="27"/>
-      <w:r>
-        <w:t>Compute nodes HDD allocation:</w:t>
-      </w:r>
-    </w:p>
-    <w:p>
-      <w:r>
-        <w:rPr>
-          <w:noProof/>
-        </w:rPr>
-        <w:lastRenderedPageBreak/>
-        <w:drawing>
-          <wp:inline distT="114300" distB="114300" distL="114300" distR="114300" wp14:anchorId="16C45F51" wp14:editId="06895316">
-            <wp:extent cx="5943600" cy="3505200"/>
-            <wp:effectExtent l="0" t="0" r="0" b="0"/>
-            <wp:docPr id="6" name="image19.png" descr="compute_disk.png"/>
-            <wp:cNvGraphicFramePr/>
-            <a:graphic xmlns:a="http://schemas.openxmlformats.org/drawingml/2006/main">
-              <a:graphicData uri="http://schemas.openxmlformats.org/drawingml/2006/picture">
-                <pic:pic xmlns:pic="http://schemas.openxmlformats.org/drawingml/2006/picture">
-                  <pic:nvPicPr>
-                    <pic:cNvPr id="0" name="image19.png" descr="compute_disk.png"/>
-                    <pic:cNvPicPr preferRelativeResize="0"/>
-                  </pic:nvPicPr>
-                  <pic:blipFill>
-                    <a:blip r:embed="rId26"/>
-                    <a:srcRect/>
-                    <a:stretch>
-                      <a:fillRect/>
-                    </a:stretch>
-                  </pic:blipFill>
-                  <pic:spPr>
-                    <a:xfrm>
-                      <a:off x="0" y="0"/>
-                      <a:ext cx="5943600" cy="3505200"/>
-                    </a:xfrm>
-                    <a:prstGeom prst="rect">
-                      <a:avLst/>
-                    </a:prstGeom>
-                    <a:ln/>
-                  </pic:spPr>
-                </pic:pic>
-              </a:graphicData>
-            </a:graphic>
-          </wp:inline>
-        </w:drawing>
-      </w:r>
-    </w:p>
-    <w:p>
-      <w:pPr>
-        <w:pStyle w:val="Heading2"/>
-      </w:pPr>
-      <w:bookmarkStart w:id="28" w:name="h.1ci93xb" w:colFirst="0" w:colLast="0"/>
-      <w:bookmarkEnd w:id="28"/>
-      <w:r>
-        <w:t>Storage nodes HDD allocation:</w:t>
-      </w:r>
-    </w:p>
-    <w:p>
-      <w:r>
-        <w:rPr>
-          <w:noProof/>
-        </w:rPr>
-        <w:lastRenderedPageBreak/>
-        <w:drawing>
-          <wp:inline distT="114300" distB="114300" distL="114300" distR="114300" wp14:anchorId="5D45305B" wp14:editId="425D0A32">
-            <wp:extent cx="5943600" cy="4267200"/>
-            <wp:effectExtent l="0" t="0" r="0" b="0"/>
-            <wp:docPr id="11" name="image24.png" descr="ceph-disks.png"/>
-            <wp:cNvGraphicFramePr/>
-            <a:graphic xmlns:a="http://schemas.openxmlformats.org/drawingml/2006/main">
-              <a:graphicData uri="http://schemas.openxmlformats.org/drawingml/2006/picture">
-                <pic:pic xmlns:pic="http://schemas.openxmlformats.org/drawingml/2006/picture">
-                  <pic:nvPicPr>
-                    <pic:cNvPr id="0" name="image24.png" descr="ceph-disks.png"/>
-                    <pic:cNvPicPr preferRelativeResize="0"/>
-                  </pic:nvPicPr>
-                  <pic:blipFill>
-                    <a:blip r:embed="rId27"/>
-                    <a:srcRect/>
-                    <a:stretch>
-                      <a:fillRect/>
-                    </a:stretch>
-                  </pic:blipFill>
-                  <pic:spPr>
-                    <a:xfrm>
-                      <a:off x="0" y="0"/>
-                      <a:ext cx="5943600" cy="4267200"/>
-                    </a:xfrm>
-                    <a:prstGeom prst="rect">
-                      <a:avLst/>
-                    </a:prstGeom>
-                    <a:ln/>
-                  </pic:spPr>
-                </pic:pic>
-              </a:graphicData>
-            </a:graphic>
-          </wp:inline>
-        </w:drawing>
-      </w:r>
-    </w:p>
-    <w:p>
-      <w:pPr>
-        <w:pStyle w:val="Heading2"/>
-      </w:pPr>
-      <w:bookmarkStart w:id="29" w:name="h.ozo8hexgub8" w:colFirst="0" w:colLast="0"/>
-      <w:bookmarkEnd w:id="29"/>
-      <w:r>
-        <w:t>Mongo nodes HDD allocation:</w:t>
-      </w:r>
-    </w:p>
-    <w:p>
-      <w:r>
-        <w:rPr>
-          <w:noProof/>
-        </w:rPr>
-        <w:lastRenderedPageBreak/>
-        <w:drawing>
-          <wp:inline distT="114300" distB="114300" distL="114300" distR="114300" wp14:anchorId="065CF2AA" wp14:editId="36D616B6">
-            <wp:extent cx="5943600" cy="3505200"/>
-            <wp:effectExtent l="0" t="0" r="0" b="0"/>
-            <wp:docPr id="3" name="image16.png" descr="mongo_disks.png"/>
-            <wp:cNvGraphicFramePr/>
-            <a:graphic xmlns:a="http://schemas.openxmlformats.org/drawingml/2006/main">
-              <a:graphicData uri="http://schemas.openxmlformats.org/drawingml/2006/picture">
-                <pic:pic xmlns:pic="http://schemas.openxmlformats.org/drawingml/2006/picture">
-                  <pic:nvPicPr>
-                    <pic:cNvPr id="0" name="image16.png" descr="mongo_disks.png"/>
-                    <pic:cNvPicPr preferRelativeResize="0"/>
-                  </pic:nvPicPr>
-                  <pic:blipFill>
-                    <a:blip r:embed="rId28"/>
-                    <a:srcRect/>
-                    <a:stretch>
-                      <a:fillRect/>
-                    </a:stretch>
-                  </pic:blipFill>
-                  <pic:spPr>
-                    <a:xfrm>
-                      <a:off x="0" y="0"/>
-                      <a:ext cx="5943600" cy="3505200"/>
-                    </a:xfrm>
-                    <a:prstGeom prst="rect">
-                      <a:avLst/>
-                    </a:prstGeom>
-                    <a:ln/>
-                  </pic:spPr>
-                </pic:pic>
-              </a:graphicData>
-            </a:graphic>
-          </wp:inline>
-        </w:drawing>
-      </w:r>
-    </w:p>
-    <w:p>
-      <w:pPr>
-        <w:pStyle w:val="Heading2"/>
-      </w:pPr>
-      <w:bookmarkStart w:id="30" w:name="h.953okrnb9vv1" w:colFirst="0" w:colLast="0"/>
-      <w:bookmarkEnd w:id="30"/>
-      <w:r>
-        <w:t>LMA nodes HDD allocation:</w:t>
-      </w:r>
-    </w:p>
-    <w:p>
-      <w:r>
-        <w:rPr>
-          <w:noProof/>
-        </w:rPr>
-        <w:lastRenderedPageBreak/>
-        <w:drawing>
-          <wp:inline distT="114300" distB="114300" distL="114300" distR="114300" wp14:anchorId="4E320B60" wp14:editId="70EB31BF">
-            <wp:extent cx="5943600" cy="3505200"/>
-            <wp:effectExtent l="0" t="0" r="0" b="0"/>
-            <wp:docPr id="8" name="image21.png" descr="alert-disks.png"/>
-            <wp:cNvGraphicFramePr/>
-            <a:graphic xmlns:a="http://schemas.openxmlformats.org/drawingml/2006/main">
-              <a:graphicData uri="http://schemas.openxmlformats.org/drawingml/2006/picture">
-                <pic:pic xmlns:pic="http://schemas.openxmlformats.org/drawingml/2006/picture">
-                  <pic:nvPicPr>
-                    <pic:cNvPr id="0" name="image21.png" descr="alert-disks.png"/>
-                    <pic:cNvPicPr preferRelativeResize="0"/>
-                  </pic:nvPicPr>
-                  <pic:blipFill>
-                    <a:blip r:embed="rId29"/>
-                    <a:srcRect/>
-                    <a:stretch>
-                      <a:fillRect/>
-                    </a:stretch>
-                  </pic:blipFill>
-                  <pic:spPr>
-                    <a:xfrm>
-                      <a:off x="0" y="0"/>
-                      <a:ext cx="5943600" cy="3505200"/>
-                    </a:xfrm>
-                    <a:prstGeom prst="rect">
-                      <a:avLst/>
-                    </a:prstGeom>
-                    <a:ln/>
-                  </pic:spPr>
-                </pic:pic>
-              </a:graphicData>
-            </a:graphic>
-          </wp:inline>
-        </w:drawing>
-      </w:r>
-    </w:p>
-    <w:p>
-      <w:r>
-        <w:rPr>
-          <w:noProof/>
-        </w:rPr>
-        <w:lastRenderedPageBreak/>
-        <w:drawing>
-          <wp:inline distT="114300" distB="114300" distL="114300" distR="114300" wp14:anchorId="09E05E5B" wp14:editId="7F90872C">
-            <wp:extent cx="5548313" cy="3272082"/>
-            <wp:effectExtent l="0" t="0" r="0" b="0"/>
-            <wp:docPr id="12" name="image25.png" descr="elastic-disks.png"/>
-            <wp:cNvGraphicFramePr/>
-            <a:graphic xmlns:a="http://schemas.openxmlformats.org/drawingml/2006/main">
-              <a:graphicData uri="http://schemas.openxmlformats.org/drawingml/2006/picture">
-                <pic:pic xmlns:pic="http://schemas.openxmlformats.org/drawingml/2006/picture">
-                  <pic:nvPicPr>
-                    <pic:cNvPr id="0" name="image25.png" descr="elastic-disks.png"/>
-                    <pic:cNvPicPr preferRelativeResize="0"/>
-                  </pic:nvPicPr>
-                  <pic:blipFill>
-                    <a:blip r:embed="rId30"/>
-                    <a:srcRect/>
-                    <a:stretch>
-                      <a:fillRect/>
-                    </a:stretch>
-                  </pic:blipFill>
-                  <pic:spPr>
-                    <a:xfrm>
-                      <a:off x="0" y="0"/>
-                      <a:ext cx="5548313" cy="3272082"/>
-                    </a:xfrm>
-                    <a:prstGeom prst="rect">
-                      <a:avLst/>
-                    </a:prstGeom>
-                    <a:ln/>
-                  </pic:spPr>
-                </pic:pic>
-              </a:graphicData>
-            </a:graphic>
-          </wp:inline>
-        </w:drawing>
-      </w:r>
-    </w:p>
-    <w:p>
-      <w:r>
-        <w:rPr>
-          <w:noProof/>
-        </w:rPr>
-        <w:lastRenderedPageBreak/>
-        <w:drawing>
-          <wp:inline distT="114300" distB="114300" distL="114300" distR="114300" wp14:anchorId="669E9313" wp14:editId="6C7D35E9">
-            <wp:extent cx="5351009" cy="3157538"/>
-            <wp:effectExtent l="0" t="0" r="0" b="0"/>
-            <wp:docPr id="14" name="image27.png" descr="influx-disks.png"/>
-            <wp:cNvGraphicFramePr/>
-            <a:graphic xmlns:a="http://schemas.openxmlformats.org/drawingml/2006/main">
-              <a:graphicData uri="http://schemas.openxmlformats.org/drawingml/2006/picture">
-                <pic:pic xmlns:pic="http://schemas.openxmlformats.org/drawingml/2006/picture">
-                  <pic:nvPicPr>
-                    <pic:cNvPr id="0" name="image27.png" descr="influx-disks.png"/>
-                    <pic:cNvPicPr preferRelativeResize="0"/>
-                  </pic:nvPicPr>
-                  <pic:blipFill>
-                    <a:blip r:embed="rId31"/>
-                    <a:srcRect/>
-                    <a:stretch>
-                      <a:fillRect/>
-                    </a:stretch>
-                  </pic:blipFill>
-                  <pic:spPr>
-                    <a:xfrm>
-                      <a:off x="0" y="0"/>
-                      <a:ext cx="5351009" cy="3157538"/>
-                    </a:xfrm>
-                    <a:prstGeom prst="rect">
-                      <a:avLst/>
-                    </a:prstGeom>
-                    <a:ln/>
-                  </pic:spPr>
-                </pic:pic>
-              </a:graphicData>
-            </a:graphic>
-          </wp:inline>
-        </w:drawing>
-      </w:r>
-    </w:p>
-    <w:p>
-      <w:pPr>
-        <w:spacing w:line="331" w:lineRule="auto"/>
-      </w:pPr>
-    </w:p>
-    <w:p>
-      <w:pPr>
-        <w:pStyle w:val="Heading1"/>
-      </w:pPr>
-      <w:bookmarkStart w:id="31" w:name="h.2bn6wsx" w:colFirst="0" w:colLast="0"/>
-      <w:bookmarkEnd w:id="31"/>
-      <w:r>
         <w:t>Adding and Removing Compute &amp; Storage Nodes</w:t>
       </w:r>
     </w:p>
@@ -11607,7 +11161,7 @@
         </w:rPr>
         <w:t xml:space="preserve">In order to add or remove compute + cinder storage node to\from the environment you need to follow this guide </w:t>
       </w:r>
-      <w:hyperlink r:id="rId32" w:anchor="adding-redeploying-and-replacing-nodes">
+      <w:hyperlink r:id="rId21" w:anchor="adding-redeploying-and-replacing-nodes">
         <w:r>
           <w:rPr>
             <w:color w:val="1155CC"/>
@@ -11660,22 +11214,15 @@
         <w:rPr>
           <w:color w:val="999999"/>
         </w:rPr>
-        <w:t xml:space="preserve">Before removing compute node all VMs that running on target node need to be migrated to </w:t>
-      </w:r>
-      <w:r>
-        <w:rPr>
-          <w:color w:val="999999"/>
-        </w:rPr>
-        <w:lastRenderedPageBreak/>
-        <w:t>other compute nodes.</w:t>
+        <w:t>Before removing compute node all VMs that running on target node need to be migrated to other compute nodes.</w:t>
       </w:r>
     </w:p>
     <w:p>
       <w:pPr>
         <w:pStyle w:val="Heading1"/>
       </w:pPr>
-      <w:bookmarkStart w:id="32" w:name="h.qsh70q" w:colFirst="0" w:colLast="0"/>
-      <w:bookmarkEnd w:id="32"/>
+      <w:bookmarkStart w:id="24" w:name="h.qsh70q" w:colFirst="0" w:colLast="0"/>
+      <w:bookmarkEnd w:id="24"/>
       <w:r>
         <w:t>Post Deployment Configuration</w:t>
       </w:r>
@@ -11730,8 +11277,8 @@
       <w:pPr>
         <w:pStyle w:val="Heading2"/>
       </w:pPr>
-      <w:bookmarkStart w:id="33" w:name="h.3as4poj" w:colFirst="0" w:colLast="0"/>
-      <w:bookmarkEnd w:id="33"/>
+      <w:bookmarkStart w:id="25" w:name="h.3as4poj" w:colFirst="0" w:colLast="0"/>
+      <w:bookmarkEnd w:id="25"/>
       <w:r>
         <w:t>[Extensions implemented in OpenStack to define the provider network]</w:t>
       </w:r>
@@ -11749,15 +11296,15 @@
       </w:r>
     </w:p>
     <w:p>
-      <w:pPr>
-        <w:spacing w:line="476" w:lineRule="auto"/>
-      </w:pPr>
+      <w:r>
+        <w:br w:type="page"/>
+      </w:r>
     </w:p>
     <w:tbl>
       <w:tblPr>
         <w:tblStyle w:val="ac"/>
-        <w:tblW w:w="9330" w:type="dxa"/>
-        <w:tblInd w:w="-100" w:type="dxa"/>
+        <w:tblpPr w:leftFromText="180" w:rightFromText="180" w:vertAnchor="text" w:horzAnchor="page" w:tblpX="856" w:tblpY="396"/>
+        <w:tblW w:w="10604" w:type="dxa"/>
         <w:tblBorders>
           <w:top w:val="single" w:sz="8" w:space="0" w:color="999999"/>
           <w:left w:val="single" w:sz="8" w:space="0" w:color="999999"/>
@@ -11770,15 +11317,18 @@
         <w:tblLook w:val="0600" w:firstRow="0" w:lastRow="0" w:firstColumn="0" w:lastColumn="0" w:noHBand="1" w:noVBand="1"/>
       </w:tblPr>
       <w:tblGrid>
-        <w:gridCol w:w="2790"/>
+        <w:gridCol w:w="2856"/>
         <w:gridCol w:w="960"/>
         <w:gridCol w:w="1350"/>
-        <w:gridCol w:w="4230"/>
+        <w:gridCol w:w="5438"/>
       </w:tblGrid>
       <w:tr>
-        <w:tc>
-          <w:tcPr>
-            <w:tcW w:w="2790" w:type="dxa"/>
+        <w:trPr>
+          <w:trHeight w:val="717"/>
+        </w:trPr>
+        <w:tc>
+          <w:tcPr>
+            <w:tcW w:w="2856" w:type="dxa"/>
             <w:tcBorders>
               <w:top w:val="single" w:sz="8" w:space="0" w:color="999999"/>
               <w:left w:val="single" w:sz="8" w:space="0" w:color="999999"/>
@@ -11805,6 +11355,7 @@
                 <w:b/>
                 <w:color w:val="999999"/>
               </w:rPr>
+              <w:lastRenderedPageBreak/>
               <w:t>Attribute name</w:t>
             </w:r>
           </w:p>
@@ -11877,7 +11428,7 @@
         </w:tc>
         <w:tc>
           <w:tcPr>
-            <w:tcW w:w="4230" w:type="dxa"/>
+            <w:tcW w:w="5438" w:type="dxa"/>
             <w:tcBorders>
               <w:top w:val="single" w:sz="8" w:space="0" w:color="999999"/>
               <w:left w:val="single" w:sz="8" w:space="0" w:color="999999"/>
@@ -11912,7 +11463,7 @@
       <w:tr>
         <w:tc>
           <w:tcPr>
-            <w:tcW w:w="2790" w:type="dxa"/>
+            <w:tcW w:w="2856" w:type="dxa"/>
             <w:tcBorders>
               <w:top w:val="single" w:sz="8" w:space="0" w:color="999999"/>
               <w:left w:val="single" w:sz="8" w:space="0" w:color="999999"/>
@@ -12011,7 +11562,7 @@
         </w:tc>
         <w:tc>
           <w:tcPr>
-            <w:tcW w:w="4230" w:type="dxa"/>
+            <w:tcW w:w="5438" w:type="dxa"/>
             <w:tcBorders>
               <w:top w:val="single" w:sz="8" w:space="0" w:color="999999"/>
               <w:left w:val="single" w:sz="8" w:space="0" w:color="999999"/>
@@ -12046,7 +11597,7 @@
       <w:tr>
         <w:tc>
           <w:tcPr>
-            <w:tcW w:w="2790" w:type="dxa"/>
+            <w:tcW w:w="2856" w:type="dxa"/>
             <w:tcBorders>
               <w:top w:val="single" w:sz="8" w:space="0" w:color="999999"/>
               <w:left w:val="single" w:sz="8" w:space="0" w:color="999999"/>
@@ -12145,7 +11696,7 @@
         </w:tc>
         <w:tc>
           <w:tcPr>
-            <w:tcW w:w="4230" w:type="dxa"/>
+            <w:tcW w:w="5438" w:type="dxa"/>
             <w:tcBorders>
               <w:top w:val="single" w:sz="8" w:space="0" w:color="999999"/>
               <w:left w:val="single" w:sz="8" w:space="0" w:color="999999"/>
@@ -12180,7 +11731,7 @@
       <w:tr>
         <w:tc>
           <w:tcPr>
-            <w:tcW w:w="2790" w:type="dxa"/>
+            <w:tcW w:w="2856" w:type="dxa"/>
             <w:tcBorders>
               <w:top w:val="single" w:sz="8" w:space="0" w:color="999999"/>
               <w:left w:val="single" w:sz="8" w:space="0" w:color="999999"/>
@@ -12207,7 +11758,6 @@
                 <w:sz w:val="20"/>
                 <w:szCs w:val="20"/>
               </w:rPr>
-              <w:lastRenderedPageBreak/>
               <w:t>provider:segmentation_id</w:t>
             </w:r>
           </w:p>
@@ -12280,7 +11830,7 @@
         </w:tc>
         <w:tc>
           <w:tcPr>
-            <w:tcW w:w="4230" w:type="dxa"/>
+            <w:tcW w:w="5438" w:type="dxa"/>
             <w:tcBorders>
               <w:top w:val="single" w:sz="8" w:space="0" w:color="999999"/>
               <w:left w:val="single" w:sz="8" w:space="0" w:color="999999"/>
@@ -12316,12 +11866,20 @@
     <w:p>
       <w:pPr>
         <w:spacing w:line="476" w:lineRule="auto"/>
+        <w:rPr>
+          <w:color w:val="999999"/>
+        </w:rPr>
       </w:pPr>
     </w:p>
     <w:p>
       <w:pPr>
         <w:spacing w:line="476" w:lineRule="auto"/>
-      </w:pPr>
+        <w:rPr>
+          <w:color w:val="999999"/>
+        </w:rPr>
+      </w:pPr>
+      <w:bookmarkStart w:id="26" w:name="_GoBack"/>
+      <w:bookmarkEnd w:id="26"/>
       <w:r>
         <w:rPr>
           <w:color w:val="999999"/>
@@ -12363,17 +11921,16 @@
       <w:pPr>
         <w:pStyle w:val="Heading2"/>
       </w:pPr>
-      <w:bookmarkStart w:id="34" w:name="h.3yxwtu4w18qp" w:colFirst="0" w:colLast="0"/>
-      <w:bookmarkEnd w:id="34"/>
+      <w:bookmarkStart w:id="27" w:name="h.3yxwtu4w18qp" w:colFirst="0" w:colLast="0"/>
+      <w:bookmarkEnd w:id="27"/>
     </w:p>
     <w:p>
       <w:pPr>
         <w:pStyle w:val="Heading2"/>
       </w:pPr>
-      <w:bookmarkStart w:id="35" w:name="h.j5a8d6wx8le4" w:colFirst="0" w:colLast="0"/>
-      <w:bookmarkEnd w:id="35"/>
+      <w:bookmarkStart w:id="28" w:name="h.j5a8d6wx8le4" w:colFirst="0" w:colLast="0"/>
+      <w:bookmarkEnd w:id="28"/>
       <w:r>
-        <w:lastRenderedPageBreak/>
         <w:t>[Creating provider networks within OpenStack]</w:t>
       </w:r>
     </w:p>
@@ -12478,14 +12035,7 @@
         <w:rPr>
           <w:color w:val="999999"/>
         </w:rPr>
-        <w:t xml:space="preserve">You can create the networks and subnets from the Horizon Network Topology menu depicted </w:t>
-      </w:r>
-      <w:r>
-        <w:rPr>
-          <w:color w:val="999999"/>
-        </w:rPr>
-        <w:lastRenderedPageBreak/>
-        <w:t>below:</w:t>
+        <w:t>You can create the networks and subnets from the Horizon Network Topology menu depicted below:</w:t>
       </w:r>
     </w:p>
     <w:p>
@@ -12507,6 +12057,7 @@
         <w:rPr>
           <w:color w:val="999999"/>
         </w:rPr>
+        <w:lastRenderedPageBreak/>
         <w:t>NOTE: You can not specify VLAN ID when creating network using Horizon.</w:t>
       </w:r>
     </w:p>
@@ -12514,8 +12065,8 @@
       <w:pPr>
         <w:pStyle w:val="Heading1"/>
       </w:pPr>
-      <w:bookmarkStart w:id="36" w:name="h.49x2ik5" w:colFirst="0" w:colLast="0"/>
-      <w:bookmarkEnd w:id="36"/>
+      <w:bookmarkStart w:id="29" w:name="h.49x2ik5" w:colFirst="0" w:colLast="0"/>
+      <w:bookmarkEnd w:id="29"/>
       <w:r>
         <w:t>Cloud Verification Test Results</w:t>
       </w:r>
@@ -12525,8 +12076,8 @@
       <w:pPr>
         <w:pStyle w:val="Heading2"/>
       </w:pPr>
-      <w:bookmarkStart w:id="37" w:name="h.2p2csry" w:colFirst="0" w:colLast="0"/>
-      <w:bookmarkEnd w:id="37"/>
+      <w:bookmarkStart w:id="30" w:name="h.2p2csry" w:colFirst="0" w:colLast="0"/>
+      <w:bookmarkEnd w:id="30"/>
       <w:r>
         <w:t>Cli and Web UI verification results</w:t>
       </w:r>
@@ -13288,12 +12839,13 @@
     </w:tbl>
     <w:p/>
     <w:sectPr>
-      <w:headerReference w:type="default" r:id="rId33"/>
-      <w:footerReference w:type="default" r:id="rId34"/>
+      <w:headerReference w:type="default" r:id="rId22"/>
+      <w:footerReference w:type="default" r:id="rId23"/>
       <w:pgSz w:w="12240" w:h="15840"/>
-      <w:pgMar w:top="1440" w:right="1440" w:bottom="1440" w:left="1440" w:header="720" w:footer="720" w:gutter="0"/>
+      <w:pgMar w:top="720" w:right="720" w:bottom="720" w:left="720" w:header="0" w:footer="720" w:gutter="0"/>
       <w:pgNumType w:start="1"/>
       <w:cols w:space="720"/>
+      <w:docGrid w:linePitch="299"/>
     </w:sectPr>
   </w:body>
 </w:document>
@@ -13412,7 +12964,7 @@
       <w:rPr>
         <w:noProof/>
       </w:rPr>
-      <w:t>1</w:t>
+      <w:t>19</w:t>
     </w:r>
     <w:r>
       <w:fldChar w:fldCharType="end"/>
@@ -13651,7 +13203,7 @@
         <wp:inline distT="19050" distB="19050" distL="19050" distR="19050" wp14:anchorId="35681368" wp14:editId="74BD5605">
           <wp:extent cx="6249971" cy="904973"/>
           <wp:effectExtent l="0" t="0" r="0" b="0"/>
-          <wp:docPr id="10" name="image23.jpg"/>
+          <wp:docPr id="15" name="image23.jpg"/>
           <wp:cNvGraphicFramePr/>
           <a:graphic xmlns:a="http://schemas.openxmlformats.org/drawingml/2006/main">
             <a:graphicData uri="http://schemas.openxmlformats.org/drawingml/2006/picture">
@@ -17390,6 +16942,50 @@
       <w:iCs/>
     </w:rPr>
   </w:style>
+  <w:style w:type="paragraph" w:styleId="Header">
+    <w:name w:val="header"/>
+    <w:basedOn w:val="Normal"/>
+    <w:link w:val="HeaderChar"/>
+    <w:uiPriority w:val="99"/>
+    <w:unhideWhenUsed/>
+    <w:rsid w:val="00E03F49"/>
+    <w:pPr>
+      <w:tabs>
+        <w:tab w:val="center" w:pos="4680"/>
+        <w:tab w:val="right" w:pos="9360"/>
+      </w:tabs>
+      <w:spacing w:line="240" w:lineRule="auto"/>
+    </w:pPr>
+  </w:style>
+  <w:style w:type="character" w:customStyle="1" w:styleId="HeaderChar">
+    <w:name w:val="Header Char"/>
+    <w:basedOn w:val="DefaultParagraphFont"/>
+    <w:link w:val="Header"/>
+    <w:uiPriority w:val="99"/>
+    <w:rsid w:val="00E03F49"/>
+  </w:style>
+  <w:style w:type="paragraph" w:styleId="Footer">
+    <w:name w:val="footer"/>
+    <w:basedOn w:val="Normal"/>
+    <w:link w:val="FooterChar"/>
+    <w:uiPriority w:val="99"/>
+    <w:unhideWhenUsed/>
+    <w:rsid w:val="00E03F49"/>
+    <w:pPr>
+      <w:tabs>
+        <w:tab w:val="center" w:pos="4680"/>
+        <w:tab w:val="right" w:pos="9360"/>
+      </w:tabs>
+      <w:spacing w:line="240" w:lineRule="auto"/>
+    </w:pPr>
+  </w:style>
+  <w:style w:type="character" w:customStyle="1" w:styleId="FooterChar">
+    <w:name w:val="Footer Char"/>
+    <w:basedOn w:val="DefaultParagraphFont"/>
+    <w:link w:val="Footer"/>
+    <w:uiPriority w:val="99"/>
+    <w:rsid w:val="00E03F49"/>
+  </w:style>
 </w:styles>
 </file>
 

</xml_diff>

<commit_message>
fixes and template additions
</commit_message>
<xml_diff>
--- a/template.docx
+++ b/template.docx
@@ -21,25 +21,7 @@
           <w:sz w:val="20"/>
           <w:szCs w:val="20"/>
         </w:rPr>
-        <w:t xml:space="preserve">525 </w:t>
-      </w:r>
-      <w:proofErr w:type="spellStart"/>
-      <w:r>
-        <w:rPr>
-          <w:color w:val="5E6B74"/>
-          <w:sz w:val="20"/>
-          <w:szCs w:val="20"/>
-        </w:rPr>
-        <w:t>Almanor</w:t>
-      </w:r>
-      <w:proofErr w:type="spellEnd"/>
-      <w:r>
-        <w:rPr>
-          <w:color w:val="5E6B74"/>
-          <w:sz w:val="20"/>
-          <w:szCs w:val="20"/>
-        </w:rPr>
-        <w:t xml:space="preserve"> Avenue, 4th Floor</w:t>
+        <w:t>525 Almanor Avenue, 4th Floor</w:t>
       </w:r>
     </w:p>
     <w:p>
@@ -134,17 +116,8 @@
           <w:sz w:val="40"/>
           <w:szCs w:val="40"/>
         </w:rPr>
-        <w:t xml:space="preserve">Run book for </w:t>
+        <w:t>Run book for OpenStack</w:t>
       </w:r>
-      <w:proofErr w:type="spellStart"/>
-      <w:r>
-        <w:rPr>
-          <w:sz w:val="40"/>
-          <w:szCs w:val="40"/>
-        </w:rPr>
-        <w:t>OpenStack</w:t>
-      </w:r>
-      <w:proofErr w:type="spellEnd"/>
     </w:p>
     <w:p>
       <w:pPr>
@@ -219,21 +192,12 @@
       </w:pPr>
       <w:bookmarkStart w:id="3" w:name="h.3znysh7" w:colFirst="0" w:colLast="0"/>
       <w:bookmarkEnd w:id="3"/>
-      <w:proofErr w:type="spellStart"/>
       <w:r>
         <w:rPr>
           <w:sz w:val="32"/>
           <w:szCs w:val="32"/>
         </w:rPr>
-        <w:t>OpenStack</w:t>
-      </w:r>
-      <w:proofErr w:type="spellEnd"/>
-      <w:r>
-        <w:rPr>
-          <w:sz w:val="32"/>
-          <w:szCs w:val="32"/>
-        </w:rPr>
-        <w:t xml:space="preserve"> RELEASE</w:t>
+        <w:t>OpenStack RELEASE</w:t>
       </w:r>
       <w:r>
         <w:rPr>
@@ -543,7 +507,7 @@
   <w:abstractNum w:abstractNumId="0">
     <w:nsid w:val="FFFFFF1D"/>
     <w:multiLevelType w:val="multilevel"/>
-    <w:tmpl w:val="C4045844"/>
+    <w:tmpl w:val="AB70696A"/>
     <w:lvl w:ilvl="0">
       <w:start w:val="1"/>
       <w:numFmt w:val="bullet"/>
@@ -683,7 +647,7 @@
   <w:abstractNum w:abstractNumId="1">
     <w:nsid w:val="FFFFFF7C"/>
     <w:multiLevelType w:val="singleLevel"/>
-    <w:tmpl w:val="9F527826"/>
+    <w:tmpl w:val="78444E1A"/>
     <w:lvl w:ilvl="0">
       <w:start w:val="1"/>
       <w:numFmt w:val="decimal"/>
@@ -700,7 +664,7 @@
   <w:abstractNum w:abstractNumId="2">
     <w:nsid w:val="FFFFFF7D"/>
     <w:multiLevelType w:val="singleLevel"/>
-    <w:tmpl w:val="E15C343C"/>
+    <w:tmpl w:val="9C3640BA"/>
     <w:lvl w:ilvl="0">
       <w:start w:val="1"/>
       <w:numFmt w:val="decimal"/>
@@ -717,7 +681,7 @@
   <w:abstractNum w:abstractNumId="3">
     <w:nsid w:val="FFFFFF7E"/>
     <w:multiLevelType w:val="singleLevel"/>
-    <w:tmpl w:val="4FD88ECA"/>
+    <w:tmpl w:val="8416B902"/>
     <w:lvl w:ilvl="0">
       <w:start w:val="1"/>
       <w:numFmt w:val="decimal"/>
@@ -734,7 +698,7 @@
   <w:abstractNum w:abstractNumId="4">
     <w:nsid w:val="FFFFFF7F"/>
     <w:multiLevelType w:val="singleLevel"/>
-    <w:tmpl w:val="43FC7184"/>
+    <w:tmpl w:val="02328E1A"/>
     <w:lvl w:ilvl="0">
       <w:start w:val="1"/>
       <w:numFmt w:val="decimal"/>
@@ -751,7 +715,7 @@
   <w:abstractNum w:abstractNumId="5">
     <w:nsid w:val="FFFFFF80"/>
     <w:multiLevelType w:val="singleLevel"/>
-    <w:tmpl w:val="7514FAD6"/>
+    <w:tmpl w:val="855A370E"/>
     <w:lvl w:ilvl="0">
       <w:start w:val="1"/>
       <w:numFmt w:val="bullet"/>
@@ -771,7 +735,7 @@
   <w:abstractNum w:abstractNumId="6">
     <w:nsid w:val="FFFFFF81"/>
     <w:multiLevelType w:val="singleLevel"/>
-    <w:tmpl w:val="9634F73A"/>
+    <w:tmpl w:val="779AF51E"/>
     <w:lvl w:ilvl="0">
       <w:start w:val="1"/>
       <w:numFmt w:val="bullet"/>
@@ -791,7 +755,7 @@
   <w:abstractNum w:abstractNumId="7">
     <w:nsid w:val="FFFFFF82"/>
     <w:multiLevelType w:val="singleLevel"/>
-    <w:tmpl w:val="F006D5DE"/>
+    <w:tmpl w:val="0CC4FB84"/>
     <w:lvl w:ilvl="0">
       <w:start w:val="1"/>
       <w:numFmt w:val="bullet"/>
@@ -811,7 +775,7 @@
   <w:abstractNum w:abstractNumId="8">
     <w:nsid w:val="FFFFFF83"/>
     <w:multiLevelType w:val="singleLevel"/>
-    <w:tmpl w:val="567E96F6"/>
+    <w:tmpl w:val="9E8CCB6C"/>
     <w:lvl w:ilvl="0">
       <w:start w:val="1"/>
       <w:numFmt w:val="bullet"/>
@@ -831,7 +795,7 @@
   <w:abstractNum w:abstractNumId="9">
     <w:nsid w:val="FFFFFF88"/>
     <w:multiLevelType w:val="singleLevel"/>
-    <w:tmpl w:val="6DFE2C14"/>
+    <w:tmpl w:val="F660445A"/>
     <w:lvl w:ilvl="0">
       <w:start w:val="1"/>
       <w:numFmt w:val="decimal"/>
@@ -848,10 +812,11 @@
   <w:abstractNum w:abstractNumId="10">
     <w:nsid w:val="FFFFFF89"/>
     <w:multiLevelType w:val="singleLevel"/>
-    <w:tmpl w:val="E0FCAABE"/>
+    <w:tmpl w:val="BE681264"/>
     <w:lvl w:ilvl="0">
       <w:start w:val="1"/>
       <w:numFmt w:val="bullet"/>
+      <w:pStyle w:val="ListBullet"/>
       <w:lvlText w:val=""/>
       <w:lvlJc w:val="left"/>
       <w:pPr>
@@ -1103,6 +1068,186 @@
     </w:lvl>
   </w:abstractNum>
   <w:abstractNum w:abstractNumId="13">
+    <w:nsid w:val="05400970"/>
+    <w:multiLevelType w:val="multilevel"/>
+    <w:tmpl w:val="0409001D"/>
+    <w:styleLink w:val="ListBullet0"/>
+    <w:lvl w:ilvl="0">
+      <w:start w:val="1"/>
+      <w:numFmt w:val="bullet"/>
+      <w:lvlText w:val=""/>
+      <w:lvlJc w:val="left"/>
+      <w:pPr>
+        <w:ind w:left="360" w:hanging="360"/>
+      </w:pPr>
+      <w:rPr>
+        <w:rFonts w:ascii="Symbol" w:hAnsi="Symbol" w:hint="default"/>
+      </w:rPr>
+    </w:lvl>
+    <w:lvl w:ilvl="1">
+      <w:start w:val="1"/>
+      <w:numFmt w:val="lowerLetter"/>
+      <w:lvlText w:val="%2)"/>
+      <w:lvlJc w:val="left"/>
+      <w:pPr>
+        <w:ind w:left="720" w:hanging="360"/>
+      </w:pPr>
+    </w:lvl>
+    <w:lvl w:ilvl="2">
+      <w:start w:val="1"/>
+      <w:numFmt w:val="lowerRoman"/>
+      <w:lvlText w:val="%3)"/>
+      <w:lvlJc w:val="left"/>
+      <w:pPr>
+        <w:ind w:left="1080" w:hanging="360"/>
+      </w:pPr>
+    </w:lvl>
+    <w:lvl w:ilvl="3">
+      <w:start w:val="1"/>
+      <w:numFmt w:val="decimal"/>
+      <w:lvlText w:val="(%4)"/>
+      <w:lvlJc w:val="left"/>
+      <w:pPr>
+        <w:ind w:left="1440" w:hanging="360"/>
+      </w:pPr>
+    </w:lvl>
+    <w:lvl w:ilvl="4">
+      <w:start w:val="1"/>
+      <w:numFmt w:val="lowerLetter"/>
+      <w:lvlText w:val="(%5)"/>
+      <w:lvlJc w:val="left"/>
+      <w:pPr>
+        <w:ind w:left="1800" w:hanging="360"/>
+      </w:pPr>
+    </w:lvl>
+    <w:lvl w:ilvl="5">
+      <w:start w:val="1"/>
+      <w:numFmt w:val="lowerRoman"/>
+      <w:lvlText w:val="(%6)"/>
+      <w:lvlJc w:val="left"/>
+      <w:pPr>
+        <w:ind w:left="2160" w:hanging="360"/>
+      </w:pPr>
+    </w:lvl>
+    <w:lvl w:ilvl="6">
+      <w:start w:val="1"/>
+      <w:numFmt w:val="decimal"/>
+      <w:lvlText w:val="%7."/>
+      <w:lvlJc w:val="left"/>
+      <w:pPr>
+        <w:ind w:left="2520" w:hanging="360"/>
+      </w:pPr>
+    </w:lvl>
+    <w:lvl w:ilvl="7">
+      <w:start w:val="1"/>
+      <w:numFmt w:val="lowerLetter"/>
+      <w:lvlText w:val="%8."/>
+      <w:lvlJc w:val="left"/>
+      <w:pPr>
+        <w:ind w:left="2880" w:hanging="360"/>
+      </w:pPr>
+    </w:lvl>
+    <w:lvl w:ilvl="8">
+      <w:start w:val="1"/>
+      <w:numFmt w:val="lowerRoman"/>
+      <w:lvlText w:val="%9."/>
+      <w:lvlJc w:val="left"/>
+      <w:pPr>
+        <w:ind w:left="3240" w:hanging="360"/>
+      </w:pPr>
+    </w:lvl>
+  </w:abstractNum>
+  <w:abstractNum w:abstractNumId="14">
+    <w:nsid w:val="0E335F82"/>
+    <w:multiLevelType w:val="multilevel"/>
+    <w:tmpl w:val="0409001D"/>
+    <w:styleLink w:val="ListStyle"/>
+    <w:lvl w:ilvl="0">
+      <w:start w:val="1"/>
+      <w:numFmt w:val="bullet"/>
+      <w:lvlText w:val=""/>
+      <w:lvlJc w:val="left"/>
+      <w:pPr>
+        <w:ind w:left="360" w:hanging="360"/>
+      </w:pPr>
+      <w:rPr>
+        <w:rFonts w:ascii="Symbol" w:hAnsi="Symbol" w:hint="default"/>
+      </w:rPr>
+    </w:lvl>
+    <w:lvl w:ilvl="1">
+      <w:start w:val="1"/>
+      <w:numFmt w:val="lowerLetter"/>
+      <w:lvlText w:val="%2)"/>
+      <w:lvlJc w:val="left"/>
+      <w:pPr>
+        <w:ind w:left="720" w:hanging="360"/>
+      </w:pPr>
+    </w:lvl>
+    <w:lvl w:ilvl="2">
+      <w:start w:val="1"/>
+      <w:numFmt w:val="lowerRoman"/>
+      <w:lvlText w:val="%3)"/>
+      <w:lvlJc w:val="left"/>
+      <w:pPr>
+        <w:ind w:left="1080" w:hanging="360"/>
+      </w:pPr>
+    </w:lvl>
+    <w:lvl w:ilvl="3">
+      <w:start w:val="1"/>
+      <w:numFmt w:val="decimal"/>
+      <w:lvlText w:val="(%4)"/>
+      <w:lvlJc w:val="left"/>
+      <w:pPr>
+        <w:ind w:left="1440" w:hanging="360"/>
+      </w:pPr>
+    </w:lvl>
+    <w:lvl w:ilvl="4">
+      <w:start w:val="1"/>
+      <w:numFmt w:val="lowerLetter"/>
+      <w:lvlText w:val="(%5)"/>
+      <w:lvlJc w:val="left"/>
+      <w:pPr>
+        <w:ind w:left="1800" w:hanging="360"/>
+      </w:pPr>
+    </w:lvl>
+    <w:lvl w:ilvl="5">
+      <w:start w:val="1"/>
+      <w:numFmt w:val="lowerRoman"/>
+      <w:lvlText w:val="(%6)"/>
+      <w:lvlJc w:val="left"/>
+      <w:pPr>
+        <w:ind w:left="2160" w:hanging="360"/>
+      </w:pPr>
+    </w:lvl>
+    <w:lvl w:ilvl="6">
+      <w:start w:val="1"/>
+      <w:numFmt w:val="decimal"/>
+      <w:lvlText w:val="%7."/>
+      <w:lvlJc w:val="left"/>
+      <w:pPr>
+        <w:ind w:left="2520" w:hanging="360"/>
+      </w:pPr>
+    </w:lvl>
+    <w:lvl w:ilvl="7">
+      <w:start w:val="1"/>
+      <w:numFmt w:val="lowerLetter"/>
+      <w:lvlText w:val="%8."/>
+      <w:lvlJc w:val="left"/>
+      <w:pPr>
+        <w:ind w:left="2880" w:hanging="360"/>
+      </w:pPr>
+    </w:lvl>
+    <w:lvl w:ilvl="8">
+      <w:start w:val="1"/>
+      <w:numFmt w:val="lowerRoman"/>
+      <w:lvlText w:val="%9."/>
+      <w:lvlJc w:val="left"/>
+      <w:pPr>
+        <w:ind w:left="3240" w:hanging="360"/>
+      </w:pPr>
+    </w:lvl>
+  </w:abstractNum>
+  <w:abstractNum w:abstractNumId="15">
     <w:nsid w:val="21C1262F"/>
     <w:multiLevelType w:val="multilevel"/>
     <w:tmpl w:val="2670DEDA"/>
@@ -1226,7 +1371,7 @@
       </w:rPr>
     </w:lvl>
   </w:abstractNum>
-  <w:abstractNum w:abstractNumId="14">
+  <w:abstractNum w:abstractNumId="16">
     <w:nsid w:val="26C17880"/>
     <w:multiLevelType w:val="multilevel"/>
     <w:tmpl w:val="116CDED8"/>
@@ -1339,7 +1484,7 @@
       </w:rPr>
     </w:lvl>
   </w:abstractNum>
-  <w:abstractNum w:abstractNumId="15">
+  <w:abstractNum w:abstractNumId="17">
     <w:nsid w:val="2CD229DE"/>
     <w:multiLevelType w:val="multilevel"/>
     <w:tmpl w:val="B4EE7FF8"/>
@@ -1452,7 +1597,129 @@
       </w:rPr>
     </w:lvl>
   </w:abstractNum>
-  <w:abstractNum w:abstractNumId="16">
+  <w:abstractNum w:abstractNumId="18">
+    <w:nsid w:val="3820599C"/>
+    <w:multiLevelType w:val="multilevel"/>
+    <w:tmpl w:val="1CD43858"/>
+    <w:lvl w:ilvl="0">
+      <w:start w:val="1"/>
+      <w:numFmt w:val="bullet"/>
+      <w:lvlText w:val="●"/>
+      <w:lvlJc w:val="left"/>
+      <w:pPr>
+        <w:ind w:left="720" w:firstLine="1080"/>
+      </w:pPr>
+      <w:rPr>
+        <w:rFonts w:ascii="Arial" w:eastAsia="Arial" w:hAnsi="Arial" w:cs="Arial"/>
+        <w:u w:val="none"/>
+      </w:rPr>
+    </w:lvl>
+    <w:lvl w:ilvl="1">
+      <w:start w:val="1"/>
+      <w:numFmt w:val="bullet"/>
+      <w:lvlText w:val="○"/>
+      <w:lvlJc w:val="left"/>
+      <w:pPr>
+        <w:ind w:left="1440" w:firstLine="2520"/>
+      </w:pPr>
+      <w:rPr>
+        <w:rFonts w:ascii="Arial" w:eastAsia="Arial" w:hAnsi="Arial" w:cs="Arial"/>
+        <w:u w:val="none"/>
+      </w:rPr>
+    </w:lvl>
+    <w:lvl w:ilvl="2">
+      <w:start w:val="1"/>
+      <w:numFmt w:val="bullet"/>
+      <w:lvlText w:val="■"/>
+      <w:lvlJc w:val="left"/>
+      <w:pPr>
+        <w:ind w:left="2160" w:firstLine="3960"/>
+      </w:pPr>
+      <w:rPr>
+        <w:rFonts w:ascii="Arial" w:eastAsia="Arial" w:hAnsi="Arial" w:cs="Arial"/>
+        <w:u w:val="none"/>
+      </w:rPr>
+    </w:lvl>
+    <w:lvl w:ilvl="3">
+      <w:start w:val="1"/>
+      <w:numFmt w:val="bullet"/>
+      <w:lvlText w:val="●"/>
+      <w:lvlJc w:val="left"/>
+      <w:pPr>
+        <w:ind w:left="2880" w:firstLine="5400"/>
+      </w:pPr>
+      <w:rPr>
+        <w:rFonts w:ascii="Arial" w:eastAsia="Arial" w:hAnsi="Arial" w:cs="Arial"/>
+        <w:u w:val="none"/>
+      </w:rPr>
+    </w:lvl>
+    <w:lvl w:ilvl="4">
+      <w:start w:val="1"/>
+      <w:numFmt w:val="bullet"/>
+      <w:lvlText w:val="○"/>
+      <w:lvlJc w:val="left"/>
+      <w:pPr>
+        <w:ind w:left="3600" w:firstLine="6840"/>
+      </w:pPr>
+      <w:rPr>
+        <w:rFonts w:ascii="Arial" w:eastAsia="Arial" w:hAnsi="Arial" w:cs="Arial"/>
+        <w:u w:val="none"/>
+      </w:rPr>
+    </w:lvl>
+    <w:lvl w:ilvl="5">
+      <w:start w:val="1"/>
+      <w:numFmt w:val="bullet"/>
+      <w:lvlText w:val="■"/>
+      <w:lvlJc w:val="left"/>
+      <w:pPr>
+        <w:ind w:left="4320" w:firstLine="8280"/>
+      </w:pPr>
+      <w:rPr>
+        <w:rFonts w:ascii="Arial" w:eastAsia="Arial" w:hAnsi="Arial" w:cs="Arial"/>
+        <w:u w:val="none"/>
+      </w:rPr>
+    </w:lvl>
+    <w:lvl w:ilvl="6">
+      <w:start w:val="1"/>
+      <w:numFmt w:val="bullet"/>
+      <w:lvlText w:val="●"/>
+      <w:lvlJc w:val="left"/>
+      <w:pPr>
+        <w:ind w:left="5040" w:firstLine="9720"/>
+      </w:pPr>
+      <w:rPr>
+        <w:rFonts w:ascii="Arial" w:eastAsia="Arial" w:hAnsi="Arial" w:cs="Arial"/>
+        <w:u w:val="none"/>
+      </w:rPr>
+    </w:lvl>
+    <w:lvl w:ilvl="7">
+      <w:start w:val="1"/>
+      <w:numFmt w:val="bullet"/>
+      <w:lvlText w:val="○"/>
+      <w:lvlJc w:val="left"/>
+      <w:pPr>
+        <w:ind w:left="5760" w:firstLine="11160"/>
+      </w:pPr>
+      <w:rPr>
+        <w:rFonts w:ascii="Arial" w:eastAsia="Arial" w:hAnsi="Arial" w:cs="Arial"/>
+        <w:u w:val="none"/>
+      </w:rPr>
+    </w:lvl>
+    <w:lvl w:ilvl="8">
+      <w:start w:val="1"/>
+      <w:numFmt w:val="bullet"/>
+      <w:lvlText w:val="■"/>
+      <w:lvlJc w:val="left"/>
+      <w:pPr>
+        <w:ind w:left="6480" w:firstLine="12600"/>
+      </w:pPr>
+      <w:rPr>
+        <w:rFonts w:ascii="Arial" w:eastAsia="Arial" w:hAnsi="Arial" w:cs="Arial"/>
+        <w:u w:val="none"/>
+      </w:rPr>
+    </w:lvl>
+  </w:abstractNum>
+  <w:abstractNum w:abstractNumId="19">
     <w:nsid w:val="405A0C07"/>
     <w:multiLevelType w:val="multilevel"/>
     <w:tmpl w:val="373C46BC"/>
@@ -1574,7 +1841,7 @@
       </w:rPr>
     </w:lvl>
   </w:abstractNum>
-  <w:abstractNum w:abstractNumId="17">
+  <w:abstractNum w:abstractNumId="20">
     <w:nsid w:val="44083052"/>
     <w:multiLevelType w:val="multilevel"/>
     <w:tmpl w:val="FFE230D0"/>
@@ -1687,7 +1954,233 @@
       </w:rPr>
     </w:lvl>
   </w:abstractNum>
-  <w:abstractNum w:abstractNumId="18">
+  <w:abstractNum w:abstractNumId="21">
+    <w:nsid w:val="44925318"/>
+    <w:multiLevelType w:val="multilevel"/>
+    <w:tmpl w:val="2EF6DBAC"/>
+    <w:lvl w:ilvl="0">
+      <w:start w:val="1"/>
+      <w:numFmt w:val="bullet"/>
+      <w:lvlText w:val="●"/>
+      <w:lvlJc w:val="left"/>
+      <w:pPr>
+        <w:ind w:left="720" w:firstLine="1080"/>
+      </w:pPr>
+      <w:rPr>
+        <w:u w:val="none"/>
+      </w:rPr>
+    </w:lvl>
+    <w:lvl w:ilvl="1">
+      <w:start w:val="1"/>
+      <w:numFmt w:val="bullet"/>
+      <w:lvlText w:val="○"/>
+      <w:lvlJc w:val="left"/>
+      <w:pPr>
+        <w:ind w:left="1440" w:firstLine="2520"/>
+      </w:pPr>
+      <w:rPr>
+        <w:u w:val="none"/>
+      </w:rPr>
+    </w:lvl>
+    <w:lvl w:ilvl="2">
+      <w:start w:val="1"/>
+      <w:numFmt w:val="bullet"/>
+      <w:lvlText w:val="■"/>
+      <w:lvlJc w:val="left"/>
+      <w:pPr>
+        <w:ind w:left="2160" w:firstLine="3960"/>
+      </w:pPr>
+      <w:rPr>
+        <w:u w:val="none"/>
+      </w:rPr>
+    </w:lvl>
+    <w:lvl w:ilvl="3">
+      <w:start w:val="1"/>
+      <w:numFmt w:val="bullet"/>
+      <w:lvlText w:val="●"/>
+      <w:lvlJc w:val="left"/>
+      <w:pPr>
+        <w:ind w:left="2880" w:firstLine="5400"/>
+      </w:pPr>
+      <w:rPr>
+        <w:u w:val="none"/>
+      </w:rPr>
+    </w:lvl>
+    <w:lvl w:ilvl="4">
+      <w:start w:val="1"/>
+      <w:numFmt w:val="bullet"/>
+      <w:lvlText w:val="○"/>
+      <w:lvlJc w:val="left"/>
+      <w:pPr>
+        <w:ind w:left="3600" w:firstLine="6840"/>
+      </w:pPr>
+      <w:rPr>
+        <w:u w:val="none"/>
+      </w:rPr>
+    </w:lvl>
+    <w:lvl w:ilvl="5">
+      <w:start w:val="1"/>
+      <w:numFmt w:val="bullet"/>
+      <w:lvlText w:val="■"/>
+      <w:lvlJc w:val="left"/>
+      <w:pPr>
+        <w:ind w:left="4320" w:firstLine="8280"/>
+      </w:pPr>
+      <w:rPr>
+        <w:u w:val="none"/>
+      </w:rPr>
+    </w:lvl>
+    <w:lvl w:ilvl="6">
+      <w:start w:val="1"/>
+      <w:numFmt w:val="bullet"/>
+      <w:lvlText w:val="●"/>
+      <w:lvlJc w:val="left"/>
+      <w:pPr>
+        <w:ind w:left="5040" w:firstLine="9720"/>
+      </w:pPr>
+      <w:rPr>
+        <w:u w:val="none"/>
+      </w:rPr>
+    </w:lvl>
+    <w:lvl w:ilvl="7">
+      <w:start w:val="1"/>
+      <w:numFmt w:val="bullet"/>
+      <w:lvlText w:val="○"/>
+      <w:lvlJc w:val="left"/>
+      <w:pPr>
+        <w:ind w:left="5760" w:firstLine="11160"/>
+      </w:pPr>
+      <w:rPr>
+        <w:u w:val="none"/>
+      </w:rPr>
+    </w:lvl>
+    <w:lvl w:ilvl="8">
+      <w:start w:val="1"/>
+      <w:numFmt w:val="bullet"/>
+      <w:lvlText w:val="■"/>
+      <w:lvlJc w:val="left"/>
+      <w:pPr>
+        <w:ind w:left="6480" w:firstLine="12600"/>
+      </w:pPr>
+      <w:rPr>
+        <w:u w:val="none"/>
+      </w:rPr>
+    </w:lvl>
+  </w:abstractNum>
+  <w:abstractNum w:abstractNumId="22">
+    <w:nsid w:val="55E20AE1"/>
+    <w:multiLevelType w:val="multilevel"/>
+    <w:tmpl w:val="FE28FDC2"/>
+    <w:lvl w:ilvl="0">
+      <w:start w:val="1"/>
+      <w:numFmt w:val="bullet"/>
+      <w:lvlText w:val="●"/>
+      <w:lvlJc w:val="left"/>
+      <w:pPr>
+        <w:ind w:left="720" w:firstLine="1080"/>
+      </w:pPr>
+      <w:rPr>
+        <w:u w:val="none"/>
+      </w:rPr>
+    </w:lvl>
+    <w:lvl w:ilvl="1">
+      <w:start w:val="1"/>
+      <w:numFmt w:val="bullet"/>
+      <w:lvlText w:val="○"/>
+      <w:lvlJc w:val="left"/>
+      <w:pPr>
+        <w:ind w:left="1440" w:firstLine="2520"/>
+      </w:pPr>
+      <w:rPr>
+        <w:u w:val="none"/>
+      </w:rPr>
+    </w:lvl>
+    <w:lvl w:ilvl="2">
+      <w:start w:val="1"/>
+      <w:numFmt w:val="bullet"/>
+      <w:lvlText w:val="■"/>
+      <w:lvlJc w:val="left"/>
+      <w:pPr>
+        <w:ind w:left="2160" w:firstLine="3960"/>
+      </w:pPr>
+      <w:rPr>
+        <w:u w:val="none"/>
+      </w:rPr>
+    </w:lvl>
+    <w:lvl w:ilvl="3">
+      <w:start w:val="1"/>
+      <w:numFmt w:val="bullet"/>
+      <w:lvlText w:val="●"/>
+      <w:lvlJc w:val="left"/>
+      <w:pPr>
+        <w:ind w:left="2880" w:firstLine="5400"/>
+      </w:pPr>
+      <w:rPr>
+        <w:u w:val="none"/>
+      </w:rPr>
+    </w:lvl>
+    <w:lvl w:ilvl="4">
+      <w:start w:val="1"/>
+      <w:numFmt w:val="bullet"/>
+      <w:lvlText w:val="○"/>
+      <w:lvlJc w:val="left"/>
+      <w:pPr>
+        <w:ind w:left="3600" w:firstLine="6840"/>
+      </w:pPr>
+      <w:rPr>
+        <w:u w:val="none"/>
+      </w:rPr>
+    </w:lvl>
+    <w:lvl w:ilvl="5">
+      <w:start w:val="1"/>
+      <w:numFmt w:val="bullet"/>
+      <w:lvlText w:val="■"/>
+      <w:lvlJc w:val="left"/>
+      <w:pPr>
+        <w:ind w:left="4320" w:firstLine="8280"/>
+      </w:pPr>
+      <w:rPr>
+        <w:u w:val="none"/>
+      </w:rPr>
+    </w:lvl>
+    <w:lvl w:ilvl="6">
+      <w:start w:val="1"/>
+      <w:numFmt w:val="bullet"/>
+      <w:lvlText w:val="●"/>
+      <w:lvlJc w:val="left"/>
+      <w:pPr>
+        <w:ind w:left="5040" w:firstLine="9720"/>
+      </w:pPr>
+      <w:rPr>
+        <w:u w:val="none"/>
+      </w:rPr>
+    </w:lvl>
+    <w:lvl w:ilvl="7">
+      <w:start w:val="1"/>
+      <w:numFmt w:val="bullet"/>
+      <w:lvlText w:val="○"/>
+      <w:lvlJc w:val="left"/>
+      <w:pPr>
+        <w:ind w:left="5760" w:firstLine="11160"/>
+      </w:pPr>
+      <w:rPr>
+        <w:u w:val="none"/>
+      </w:rPr>
+    </w:lvl>
+    <w:lvl w:ilvl="8">
+      <w:start w:val="1"/>
+      <w:numFmt w:val="bullet"/>
+      <w:lvlText w:val="■"/>
+      <w:lvlJc w:val="left"/>
+      <w:pPr>
+        <w:ind w:left="6480" w:firstLine="12600"/>
+      </w:pPr>
+      <w:rPr>
+        <w:u w:val="none"/>
+      </w:rPr>
+    </w:lvl>
+  </w:abstractNum>
+  <w:abstractNum w:abstractNumId="23">
     <w:nsid w:val="55F273E5"/>
     <w:multiLevelType w:val="multilevel"/>
     <w:tmpl w:val="F1DC0580"/>
@@ -1809,7 +2302,7 @@
       </w:rPr>
     </w:lvl>
   </w:abstractNum>
-  <w:abstractNum w:abstractNumId="19">
+  <w:abstractNum w:abstractNumId="24">
     <w:nsid w:val="74DF5B32"/>
     <w:multiLevelType w:val="multilevel"/>
     <w:tmpl w:val="A888F0FC"/>
@@ -1922,7 +2415,7 @@
       </w:rPr>
     </w:lvl>
   </w:abstractNum>
-  <w:abstractNum w:abstractNumId="20">
+  <w:abstractNum w:abstractNumId="25">
     <w:nsid w:val="76A037E8"/>
     <w:multiLevelType w:val="multilevel"/>
     <w:tmpl w:val="E43A43CA"/>
@@ -2046,35 +2539,148 @@
       </w:rPr>
     </w:lvl>
   </w:abstractNum>
+  <w:abstractNum w:abstractNumId="26">
+    <w:nsid w:val="77887B31"/>
+    <w:multiLevelType w:val="multilevel"/>
+    <w:tmpl w:val="D2CEB604"/>
+    <w:lvl w:ilvl="0">
+      <w:start w:val="1"/>
+      <w:numFmt w:val="bullet"/>
+      <w:lvlText w:val="●"/>
+      <w:lvlJc w:val="left"/>
+      <w:pPr>
+        <w:ind w:left="720" w:firstLine="1080"/>
+      </w:pPr>
+      <w:rPr>
+        <w:u w:val="none"/>
+      </w:rPr>
+    </w:lvl>
+    <w:lvl w:ilvl="1">
+      <w:start w:val="1"/>
+      <w:numFmt w:val="bullet"/>
+      <w:lvlText w:val="○"/>
+      <w:lvlJc w:val="left"/>
+      <w:pPr>
+        <w:ind w:left="1440" w:firstLine="2520"/>
+      </w:pPr>
+      <w:rPr>
+        <w:u w:val="none"/>
+      </w:rPr>
+    </w:lvl>
+    <w:lvl w:ilvl="2">
+      <w:start w:val="1"/>
+      <w:numFmt w:val="bullet"/>
+      <w:lvlText w:val="■"/>
+      <w:lvlJc w:val="left"/>
+      <w:pPr>
+        <w:ind w:left="2160" w:firstLine="3960"/>
+      </w:pPr>
+      <w:rPr>
+        <w:u w:val="none"/>
+      </w:rPr>
+    </w:lvl>
+    <w:lvl w:ilvl="3">
+      <w:start w:val="1"/>
+      <w:numFmt w:val="bullet"/>
+      <w:lvlText w:val="●"/>
+      <w:lvlJc w:val="left"/>
+      <w:pPr>
+        <w:ind w:left="2880" w:firstLine="5400"/>
+      </w:pPr>
+      <w:rPr>
+        <w:u w:val="none"/>
+      </w:rPr>
+    </w:lvl>
+    <w:lvl w:ilvl="4">
+      <w:start w:val="1"/>
+      <w:numFmt w:val="bullet"/>
+      <w:lvlText w:val="○"/>
+      <w:lvlJc w:val="left"/>
+      <w:pPr>
+        <w:ind w:left="3600" w:firstLine="6840"/>
+      </w:pPr>
+      <w:rPr>
+        <w:u w:val="none"/>
+      </w:rPr>
+    </w:lvl>
+    <w:lvl w:ilvl="5">
+      <w:start w:val="1"/>
+      <w:numFmt w:val="bullet"/>
+      <w:lvlText w:val="■"/>
+      <w:lvlJc w:val="left"/>
+      <w:pPr>
+        <w:ind w:left="4320" w:firstLine="8280"/>
+      </w:pPr>
+      <w:rPr>
+        <w:u w:val="none"/>
+      </w:rPr>
+    </w:lvl>
+    <w:lvl w:ilvl="6">
+      <w:start w:val="1"/>
+      <w:numFmt w:val="bullet"/>
+      <w:lvlText w:val="●"/>
+      <w:lvlJc w:val="left"/>
+      <w:pPr>
+        <w:ind w:left="5040" w:firstLine="9720"/>
+      </w:pPr>
+      <w:rPr>
+        <w:u w:val="none"/>
+      </w:rPr>
+    </w:lvl>
+    <w:lvl w:ilvl="7">
+      <w:start w:val="1"/>
+      <w:numFmt w:val="bullet"/>
+      <w:lvlText w:val="○"/>
+      <w:lvlJc w:val="left"/>
+      <w:pPr>
+        <w:ind w:left="5760" w:firstLine="11160"/>
+      </w:pPr>
+      <w:rPr>
+        <w:u w:val="none"/>
+      </w:rPr>
+    </w:lvl>
+    <w:lvl w:ilvl="8">
+      <w:start w:val="1"/>
+      <w:numFmt w:val="bullet"/>
+      <w:lvlText w:val="■"/>
+      <w:lvlJc w:val="left"/>
+      <w:pPr>
+        <w:ind w:left="6480" w:firstLine="12600"/>
+      </w:pPr>
+      <w:rPr>
+        <w:u w:val="none"/>
+      </w:rPr>
+    </w:lvl>
+  </w:abstractNum>
   <w:num w:numId="1">
-    <w:abstractNumId w:val="20"/>
+    <w:abstractNumId w:val="25"/>
   </w:num>
   <w:num w:numId="2">
     <w:abstractNumId w:val="12"/>
   </w:num>
   <w:num w:numId="3">
-    <w:abstractNumId w:val="14"/>
+    <w:abstractNumId w:val="16"/>
   </w:num>
   <w:num w:numId="4">
-    <w:abstractNumId w:val="16"/>
+    <w:abstractNumId w:val="19"/>
   </w:num>
   <w:num w:numId="5">
-    <w:abstractNumId w:val="19"/>
+    <w:abstractNumId w:val="24"/>
   </w:num>
   <w:num w:numId="6">
-    <w:abstractNumId w:val="17"/>
+    <w:abstractNumId w:val="20"/>
   </w:num>
   <w:num w:numId="7">
     <w:abstractNumId w:val="11"/>
   </w:num>
   <w:num w:numId="8">
-    <w:abstractNumId w:val="15"/>
+    <w:abstractNumId w:val="17"/>
   </w:num>
   <w:num w:numId="9">
-    <w:abstractNumId w:val="18"/>
+    <w:abstractNumId w:val="23"/>
   </w:num>
   <w:num w:numId="10">
-    <w:abstractNumId w:val="13"/>
+    <w:abstractNumId w:val="15"/>
   </w:num>
   <w:num w:numId="11">
     <w:abstractNumId w:val="0"/>
@@ -2109,6 +2715,24 @@
   <w:num w:numId="21">
     <w:abstractNumId w:val="10"/>
   </w:num>
+  <w:num w:numId="22">
+    <w:abstractNumId w:val="22"/>
+  </w:num>
+  <w:num w:numId="23">
+    <w:abstractNumId w:val="26"/>
+  </w:num>
+  <w:num w:numId="24">
+    <w:abstractNumId w:val="18"/>
+  </w:num>
+  <w:num w:numId="25">
+    <w:abstractNumId w:val="21"/>
+  </w:num>
+  <w:num w:numId="26">
+    <w:abstractNumId w:val="14"/>
+  </w:num>
+  <w:num w:numId="27">
+    <w:abstractNumId w:val="13"/>
+  </w:num>
 </w:numbering>
 </file>
 
@@ -2133,8 +2757,8 @@
   </w:docDefaults>
   <w:latentStyles w:defLockedState="0" w:defUIPriority="99" w:defSemiHidden="0" w:defUnhideWhenUsed="0" w:defQFormat="0" w:count="380">
     <w:lsdException w:name="Normal" w:uiPriority="0" w:qFormat="1"/>
-    <w:lsdException w:name="heading 1" w:uiPriority="9" w:qFormat="1"/>
-    <w:lsdException w:name="heading 2" w:semiHidden="1" w:uiPriority="9" w:unhideWhenUsed="1" w:qFormat="1"/>
+    <w:lsdException w:name="heading 1" w:uiPriority="0" w:qFormat="1"/>
+    <w:lsdException w:name="heading 2" w:semiHidden="1" w:uiPriority="0" w:unhideWhenUsed="1" w:qFormat="1"/>
     <w:lsdException w:name="heading 3" w:semiHidden="1" w:uiPriority="9" w:unhideWhenUsed="1" w:qFormat="1"/>
     <w:lsdException w:name="heading 4" w:semiHidden="1" w:uiPriority="9" w:unhideWhenUsed="1" w:qFormat="1"/>
     <w:lsdException w:name="heading 5" w:semiHidden="1" w:uiPriority="9" w:unhideWhenUsed="1" w:qFormat="1"/>
@@ -2602,6 +3226,52 @@
       <w:szCs w:val="20"/>
     </w:rPr>
   </w:style>
+  <w:style w:type="paragraph" w:styleId="Heading8">
+    <w:name w:val="heading 8"/>
+    <w:basedOn w:val="Normal"/>
+    <w:next w:val="Normal"/>
+    <w:link w:val="Heading8Char"/>
+    <w:uiPriority w:val="9"/>
+    <w:unhideWhenUsed/>
+    <w:qFormat/>
+    <w:rsid w:val="00C46959"/>
+    <w:pPr>
+      <w:keepNext/>
+      <w:keepLines/>
+      <w:spacing w:before="40"/>
+      <w:outlineLvl w:val="7"/>
+    </w:pPr>
+    <w:rPr>
+      <w:rFonts w:asciiTheme="majorHAnsi" w:eastAsiaTheme="majorEastAsia" w:hAnsiTheme="majorHAnsi" w:cstheme="majorBidi"/>
+      <w:color w:val="272727" w:themeColor="text1" w:themeTint="D8"/>
+      <w:sz w:val="21"/>
+      <w:szCs w:val="21"/>
+    </w:rPr>
+  </w:style>
+  <w:style w:type="paragraph" w:styleId="Heading9">
+    <w:name w:val="heading 9"/>
+    <w:basedOn w:val="Normal"/>
+    <w:next w:val="Normal"/>
+    <w:link w:val="Heading9Char"/>
+    <w:uiPriority w:val="9"/>
+    <w:unhideWhenUsed/>
+    <w:qFormat/>
+    <w:rsid w:val="00C46959"/>
+    <w:pPr>
+      <w:keepNext/>
+      <w:keepLines/>
+      <w:spacing w:before="40"/>
+      <w:outlineLvl w:val="8"/>
+    </w:pPr>
+    <w:rPr>
+      <w:rFonts w:asciiTheme="majorHAnsi" w:eastAsiaTheme="majorEastAsia" w:hAnsiTheme="majorHAnsi" w:cstheme="majorBidi"/>
+      <w:i/>
+      <w:iCs/>
+      <w:color w:val="272727" w:themeColor="text1" w:themeTint="D8"/>
+      <w:sz w:val="21"/>
+      <w:szCs w:val="21"/>
+    </w:rPr>
+  </w:style>
   <w:style w:type="character" w:default="1" w:styleId="DefaultParagraphFont">
     <w:name w:val="Default Paragraph Font"/>
     <w:uiPriority w:val="1"/>
@@ -4740,8 +5410,8 @@
       </w:tblCellMar>
     </w:tblPr>
   </w:style>
-  <w:style w:type="table" w:customStyle="1" w:styleId="LightGridAccent1">
-    <w:name w:val="Light Grid Accent 1"/>
+  <w:style w:type="table" w:customStyle="1" w:styleId="LightGrid-Accent11">
+    <w:name w:val="Light Grid - Accent 11"/>
     <w:basedOn w:val="LightGrid-Accent1"/>
     <w:uiPriority w:val="99"/>
     <w:rsid w:val="00FC3E48"/>
@@ -5047,6 +5717,488 @@
           <w:right w:val="single" w:sz="8" w:space="0" w:color="5B9BD5" w:themeColor="accent1"/>
           <w:insideH w:val="nil"/>
           <w:insideV w:val="single" w:sz="8" w:space="0" w:color="5B9BD5" w:themeColor="accent1"/>
+        </w:tcBorders>
+      </w:tcPr>
+    </w:tblStylePr>
+    <w:tblStylePr w:type="lastRow">
+      <w:pPr>
+        <w:spacing w:before="0" w:after="0" w:line="240" w:lineRule="auto"/>
+      </w:pPr>
+      <w:rPr>
+        <w:rFonts w:asciiTheme="majorHAnsi" w:eastAsiaTheme="majorEastAsia" w:hAnsiTheme="majorHAnsi" w:cstheme="majorBidi"/>
+        <w:b/>
+        <w:bCs/>
+      </w:rPr>
+      <w:tblPr/>
+      <w:tcPr>
+        <w:tcBorders>
+          <w:top w:val="double" w:sz="6" w:space="0" w:color="5B9BD5" w:themeColor="accent1"/>
+          <w:left w:val="single" w:sz="8" w:space="0" w:color="5B9BD5" w:themeColor="accent1"/>
+          <w:bottom w:val="single" w:sz="8" w:space="0" w:color="5B9BD5" w:themeColor="accent1"/>
+          <w:right w:val="single" w:sz="8" w:space="0" w:color="5B9BD5" w:themeColor="accent1"/>
+          <w:insideH w:val="nil"/>
+          <w:insideV w:val="single" w:sz="8" w:space="0" w:color="5B9BD5" w:themeColor="accent1"/>
+        </w:tcBorders>
+      </w:tcPr>
+    </w:tblStylePr>
+    <w:tblStylePr w:type="firstCol">
+      <w:rPr>
+        <w:rFonts w:asciiTheme="majorHAnsi" w:eastAsiaTheme="majorEastAsia" w:hAnsiTheme="majorHAnsi" w:cstheme="majorBidi"/>
+        <w:b/>
+        <w:bCs/>
+      </w:rPr>
+    </w:tblStylePr>
+    <w:tblStylePr w:type="lastCol">
+      <w:rPr>
+        <w:rFonts w:asciiTheme="majorHAnsi" w:eastAsiaTheme="majorEastAsia" w:hAnsiTheme="majorHAnsi" w:cstheme="majorBidi"/>
+        <w:b/>
+        <w:bCs/>
+      </w:rPr>
+      <w:tblPr/>
+      <w:tcPr>
+        <w:tcBorders>
+          <w:top w:val="single" w:sz="8" w:space="0" w:color="5B9BD5" w:themeColor="accent1"/>
+          <w:left w:val="single" w:sz="8" w:space="0" w:color="5B9BD5" w:themeColor="accent1"/>
+          <w:bottom w:val="single" w:sz="8" w:space="0" w:color="5B9BD5" w:themeColor="accent1"/>
+          <w:right w:val="single" w:sz="8" w:space="0" w:color="5B9BD5" w:themeColor="accent1"/>
+        </w:tcBorders>
+      </w:tcPr>
+    </w:tblStylePr>
+    <w:tblStylePr w:type="band1Vert">
+      <w:tblPr/>
+      <w:tcPr>
+        <w:tcBorders>
+          <w:top w:val="single" w:sz="8" w:space="0" w:color="5B9BD5" w:themeColor="accent1"/>
+          <w:left w:val="single" w:sz="8" w:space="0" w:color="5B9BD5" w:themeColor="accent1"/>
+          <w:bottom w:val="single" w:sz="8" w:space="0" w:color="5B9BD5" w:themeColor="accent1"/>
+          <w:right w:val="single" w:sz="8" w:space="0" w:color="5B9BD5" w:themeColor="accent1"/>
+        </w:tcBorders>
+        <w:shd w:val="clear" w:color="auto" w:fill="D6E6F4" w:themeFill="accent1" w:themeFillTint="3F"/>
+      </w:tcPr>
+    </w:tblStylePr>
+    <w:tblStylePr w:type="band1Horz">
+      <w:tblPr/>
+      <w:tcPr>
+        <w:tcBorders>
+          <w:top w:val="single" w:sz="8" w:space="0" w:color="5B9BD5" w:themeColor="accent1"/>
+          <w:left w:val="single" w:sz="8" w:space="0" w:color="5B9BD5" w:themeColor="accent1"/>
+          <w:bottom w:val="single" w:sz="8" w:space="0" w:color="5B9BD5" w:themeColor="accent1"/>
+          <w:right w:val="single" w:sz="8" w:space="0" w:color="5B9BD5" w:themeColor="accent1"/>
+          <w:insideV w:val="single" w:sz="8" w:space="0" w:color="5B9BD5" w:themeColor="accent1"/>
+        </w:tcBorders>
+        <w:shd w:val="clear" w:color="auto" w:fill="D6E6F4" w:themeFill="accent1" w:themeFillTint="3F"/>
+      </w:tcPr>
+    </w:tblStylePr>
+    <w:tblStylePr w:type="band2Horz">
+      <w:tblPr/>
+      <w:tcPr>
+        <w:tcBorders>
+          <w:top w:val="single" w:sz="8" w:space="0" w:color="5B9BD5" w:themeColor="accent1"/>
+          <w:left w:val="single" w:sz="8" w:space="0" w:color="5B9BD5" w:themeColor="accent1"/>
+          <w:bottom w:val="single" w:sz="8" w:space="0" w:color="5B9BD5" w:themeColor="accent1"/>
+          <w:right w:val="single" w:sz="8" w:space="0" w:color="5B9BD5" w:themeColor="accent1"/>
+          <w:insideV w:val="single" w:sz="8" w:space="0" w:color="5B9BD5" w:themeColor="accent1"/>
+        </w:tcBorders>
+      </w:tcPr>
+    </w:tblStylePr>
+  </w:style>
+  <w:style w:type="character" w:styleId="Hyperlink">
+    <w:name w:val="Hyperlink"/>
+    <w:basedOn w:val="DefaultParagraphFont"/>
+    <w:uiPriority w:val="99"/>
+    <w:unhideWhenUsed/>
+    <w:rsid w:val="00481BEE"/>
+    <w:rPr>
+      <w:color w:val="0563C1" w:themeColor="hyperlink"/>
+      <w:u w:val="single"/>
+    </w:rPr>
+  </w:style>
+  <w:style w:type="character" w:styleId="FollowedHyperlink">
+    <w:name w:val="FollowedHyperlink"/>
+    <w:basedOn w:val="DefaultParagraphFont"/>
+    <w:uiPriority w:val="99"/>
+    <w:semiHidden/>
+    <w:unhideWhenUsed/>
+    <w:rsid w:val="00D062FE"/>
+    <w:rPr>
+      <w:color w:val="954F72" w:themeColor="followedHyperlink"/>
+      <w:u w:val="single"/>
+    </w:rPr>
+  </w:style>
+  <w:style w:type="paragraph" w:styleId="ListBullet">
+    <w:name w:val="List Bullet"/>
+    <w:basedOn w:val="Normal"/>
+    <w:uiPriority w:val="99"/>
+    <w:unhideWhenUsed/>
+    <w:rsid w:val="00907510"/>
+    <w:pPr>
+      <w:numPr>
+        <w:numId w:val="21"/>
+      </w:numPr>
+      <w:contextualSpacing/>
+    </w:pPr>
+  </w:style>
+  <w:style w:type="numbering" w:customStyle="1" w:styleId="ListStyle">
+    <w:name w:val="ListStyle"/>
+    <w:basedOn w:val="NoList"/>
+    <w:uiPriority w:val="99"/>
+    <w:rsid w:val="00C46959"/>
+    <w:pPr>
+      <w:numPr>
+        <w:numId w:val="26"/>
+      </w:numPr>
+    </w:pPr>
+  </w:style>
+  <w:style w:type="numbering" w:customStyle="1" w:styleId="ListBullet0">
+    <w:name w:val="ListBullet"/>
+    <w:basedOn w:val="NoList"/>
+    <w:uiPriority w:val="99"/>
+    <w:rsid w:val="00C46959"/>
+    <w:pPr>
+      <w:numPr>
+        <w:numId w:val="27"/>
+      </w:numPr>
+    </w:pPr>
+  </w:style>
+  <w:style w:type="character" w:customStyle="1" w:styleId="Heading8Char">
+    <w:name w:val="Heading 8 Char"/>
+    <w:basedOn w:val="DefaultParagraphFont"/>
+    <w:link w:val="Heading8"/>
+    <w:uiPriority w:val="9"/>
+    <w:rsid w:val="00C46959"/>
+    <w:rPr>
+      <w:rFonts w:asciiTheme="majorHAnsi" w:eastAsiaTheme="majorEastAsia" w:hAnsiTheme="majorHAnsi" w:cstheme="majorBidi"/>
+      <w:color w:val="272727" w:themeColor="text1" w:themeTint="D8"/>
+      <w:sz w:val="21"/>
+      <w:szCs w:val="21"/>
+    </w:rPr>
+  </w:style>
+  <w:style w:type="character" w:customStyle="1" w:styleId="Heading9Char">
+    <w:name w:val="Heading 9 Char"/>
+    <w:basedOn w:val="DefaultParagraphFont"/>
+    <w:link w:val="Heading9"/>
+    <w:uiPriority w:val="9"/>
+    <w:rsid w:val="00C46959"/>
+    <w:rPr>
+      <w:rFonts w:asciiTheme="majorHAnsi" w:eastAsiaTheme="majorEastAsia" w:hAnsiTheme="majorHAnsi" w:cstheme="majorBidi"/>
+      <w:i/>
+      <w:iCs/>
+      <w:color w:val="272727" w:themeColor="text1" w:themeTint="D8"/>
+      <w:sz w:val="21"/>
+      <w:szCs w:val="21"/>
+    </w:rPr>
+  </w:style>
+  <w:style w:type="paragraph" w:styleId="NoSpacing">
+    <w:name w:val="No Spacing"/>
+    <w:uiPriority w:val="1"/>
+    <w:qFormat/>
+    <w:rsid w:val="00C46959"/>
+    <w:pPr>
+      <w:spacing w:line="240" w:lineRule="auto"/>
+    </w:pPr>
+  </w:style>
+  <w:style w:type="character" w:styleId="IntenseReference">
+    <w:name w:val="Intense Reference"/>
+    <w:basedOn w:val="DefaultParagraphFont"/>
+    <w:uiPriority w:val="32"/>
+    <w:qFormat/>
+    <w:rsid w:val="00C46959"/>
+    <w:rPr>
+      <w:b/>
+      <w:bCs/>
+      <w:smallCaps/>
+      <w:color w:val="5B9BD5" w:themeColor="accent1"/>
+      <w:spacing w:val="5"/>
+    </w:rPr>
+  </w:style>
+  <w:style w:type="paragraph" w:styleId="ListParagraph">
+    <w:name w:val="List Paragraph"/>
+    <w:basedOn w:val="Normal"/>
+    <w:uiPriority w:val="34"/>
+    <w:qFormat/>
+    <w:rsid w:val="00C46959"/>
+    <w:pPr>
+      <w:ind w:left="720"/>
+      <w:contextualSpacing/>
+    </w:pPr>
+  </w:style>
+  <w:style w:type="character" w:styleId="BookTitle">
+    <w:name w:val="Book Title"/>
+    <w:basedOn w:val="DefaultParagraphFont"/>
+    <w:uiPriority w:val="33"/>
+    <w:qFormat/>
+    <w:rsid w:val="00C46959"/>
+    <w:rPr>
+      <w:b/>
+      <w:bCs/>
+      <w:i/>
+      <w:iCs/>
+      <w:spacing w:val="5"/>
+    </w:rPr>
+  </w:style>
+  <w:style w:type="paragraph" w:styleId="TOC3">
+    <w:name w:val="toc 3"/>
+    <w:basedOn w:val="Normal"/>
+    <w:next w:val="Normal"/>
+    <w:autoRedefine/>
+    <w:uiPriority w:val="39"/>
+    <w:unhideWhenUsed/>
+    <w:rsid w:val="00C46959"/>
+    <w:pPr>
+      <w:spacing w:after="100"/>
+      <w:ind w:left="440"/>
+    </w:pPr>
+  </w:style>
+  <w:style w:type="paragraph" w:styleId="TOC4">
+    <w:name w:val="toc 4"/>
+    <w:basedOn w:val="Normal"/>
+    <w:next w:val="Normal"/>
+    <w:autoRedefine/>
+    <w:uiPriority w:val="39"/>
+    <w:unhideWhenUsed/>
+    <w:rsid w:val="00C46959"/>
+    <w:pPr>
+      <w:spacing w:after="100"/>
+      <w:ind w:left="660"/>
+    </w:pPr>
+  </w:style>
+  <w:style w:type="paragraph" w:styleId="TOC1">
+    <w:name w:val="toc 1"/>
+    <w:basedOn w:val="Normal"/>
+    <w:next w:val="Normal"/>
+    <w:autoRedefine/>
+    <w:uiPriority w:val="39"/>
+    <w:unhideWhenUsed/>
+    <w:rsid w:val="00C46959"/>
+    <w:pPr>
+      <w:spacing w:after="100"/>
+    </w:pPr>
+  </w:style>
+  <w:style w:type="paragraph" w:styleId="TOCHeading">
+    <w:name w:val="TOC Heading"/>
+    <w:basedOn w:val="Heading1"/>
+    <w:next w:val="Normal"/>
+    <w:uiPriority w:val="39"/>
+    <w:unhideWhenUsed/>
+    <w:qFormat/>
+    <w:rsid w:val="00C46959"/>
+    <w:pPr>
+      <w:keepNext/>
+      <w:keepLines/>
+      <w:spacing w:before="240" w:after="0"/>
+      <w:outlineLvl w:val="9"/>
+    </w:pPr>
+    <w:rPr>
+      <w:rFonts w:asciiTheme="majorHAnsi" w:eastAsiaTheme="majorEastAsia" w:hAnsiTheme="majorHAnsi" w:cstheme="majorBidi"/>
+      <w:color w:val="2E74B5" w:themeColor="accent1" w:themeShade="BF"/>
+      <w:sz w:val="32"/>
+      <w:szCs w:val="32"/>
+    </w:rPr>
+  </w:style>
+  <w:style w:type="paragraph" w:styleId="BalloonText">
+    <w:name w:val="Balloon Text"/>
+    <w:basedOn w:val="Normal"/>
+    <w:link w:val="BalloonTextChar"/>
+    <w:uiPriority w:val="99"/>
+    <w:unhideWhenUsed/>
+    <w:rsid w:val="00C46959"/>
+    <w:pPr>
+      <w:spacing w:line="240" w:lineRule="auto"/>
+    </w:pPr>
+    <w:rPr>
+      <w:rFonts w:ascii="Times New Roman" w:hAnsi="Times New Roman" w:cs="Times New Roman"/>
+      <w:sz w:val="18"/>
+      <w:szCs w:val="18"/>
+    </w:rPr>
+  </w:style>
+  <w:style w:type="character" w:customStyle="1" w:styleId="BalloonTextChar">
+    <w:name w:val="Balloon Text Char"/>
+    <w:basedOn w:val="DefaultParagraphFont"/>
+    <w:link w:val="BalloonText"/>
+    <w:uiPriority w:val="99"/>
+    <w:rsid w:val="00C46959"/>
+    <w:rPr>
+      <w:rFonts w:ascii="Times New Roman" w:hAnsi="Times New Roman" w:cs="Times New Roman"/>
+      <w:sz w:val="18"/>
+      <w:szCs w:val="18"/>
+    </w:rPr>
+  </w:style>
+  <w:style w:type="table" w:customStyle="1" w:styleId="LightGridAccent2">
+    <w:name w:val="Light Grid Accent 2"/>
+    <w:basedOn w:val="LightGrid-Accent1"/>
+    <w:uiPriority w:val="99"/>
+    <w:rsid w:val="00782209"/>
+    <w:pPr>
+      <w:widowControl/>
+    </w:pPr>
+    <w:tblPr>
+      <w:tblStyleRowBandSize w:val="1"/>
+      <w:tblStyleColBandSize w:val="1"/>
+      <w:tblInd w:w="0" w:type="dxa"/>
+      <w:tblBorders>
+        <w:top w:val="single" w:sz="8" w:space="0" w:color="5B9BD5" w:themeColor="accent1"/>
+        <w:left w:val="single" w:sz="8" w:space="0" w:color="5B9BD5" w:themeColor="accent1"/>
+        <w:bottom w:val="single" w:sz="8" w:space="0" w:color="5B9BD5" w:themeColor="accent1"/>
+        <w:right w:val="single" w:sz="8" w:space="0" w:color="5B9BD5" w:themeColor="accent1"/>
+        <w:insideH w:val="single" w:sz="8" w:space="0" w:color="5B9BD5" w:themeColor="accent1"/>
+        <w:insideV w:val="single" w:sz="8" w:space="0" w:color="5B9BD5" w:themeColor="accent1"/>
+      </w:tblBorders>
+      <w:tblCellMar>
+        <w:top w:w="0" w:type="dxa"/>
+        <w:left w:w="108" w:type="dxa"/>
+        <w:bottom w:w="0" w:type="dxa"/>
+        <w:right w:w="108" w:type="dxa"/>
+      </w:tblCellMar>
+    </w:tblPr>
+    <w:tblStylePr w:type="firstRow">
+      <w:pPr>
+        <w:spacing w:before="0" w:after="0" w:line="240" w:lineRule="auto"/>
+      </w:pPr>
+      <w:rPr>
+        <w:rFonts w:asciiTheme="majorHAnsi" w:eastAsiaTheme="majorEastAsia" w:hAnsiTheme="majorHAnsi" w:cstheme="majorBidi"/>
+        <w:b/>
+        <w:bCs/>
+      </w:rPr>
+      <w:tblPr/>
+      <w:tcPr>
+        <w:tcBorders>
+          <w:top w:val="single" w:sz="8" w:space="0" w:color="5B9BD5" w:themeColor="accent1"/>
+          <w:left w:val="single" w:sz="8" w:space="0" w:color="5B9BD5" w:themeColor="accent1"/>
+          <w:bottom w:val="single" w:sz="8" w:space="0" w:color="5B9BD5" w:themeColor="accent1"/>
+          <w:right w:val="single" w:sz="8" w:space="0" w:color="5B9BD5" w:themeColor="accent1"/>
+          <w:insideH w:val="single" w:sz="6" w:space="0" w:color="5B9BD5" w:themeColor="accent1"/>
+          <w:insideV w:val="single" w:sz="6" w:space="0" w:color="5B9BD5" w:themeColor="accent1"/>
+          <w:tl2br w:val="nil"/>
+          <w:tr2bl w:val="nil"/>
+        </w:tcBorders>
+      </w:tcPr>
+    </w:tblStylePr>
+    <w:tblStylePr w:type="lastRow">
+      <w:pPr>
+        <w:spacing w:before="0" w:after="0" w:line="240" w:lineRule="auto"/>
+      </w:pPr>
+      <w:rPr>
+        <w:rFonts w:asciiTheme="majorHAnsi" w:eastAsiaTheme="majorEastAsia" w:hAnsiTheme="majorHAnsi" w:cstheme="majorBidi"/>
+        <w:b/>
+        <w:bCs/>
+      </w:rPr>
+      <w:tblPr/>
+      <w:tcPr>
+        <w:tcBorders>
+          <w:top w:val="double" w:sz="6" w:space="0" w:color="5B9BD5" w:themeColor="accent1"/>
+          <w:left w:val="single" w:sz="8" w:space="0" w:color="5B9BD5" w:themeColor="accent1"/>
+          <w:bottom w:val="single" w:sz="8" w:space="0" w:color="5B9BD5" w:themeColor="accent1"/>
+          <w:right w:val="single" w:sz="8" w:space="0" w:color="5B9BD5" w:themeColor="accent1"/>
+          <w:insideH w:val="nil"/>
+          <w:insideV w:val="single" w:sz="8" w:space="0" w:color="5B9BD5" w:themeColor="accent1"/>
+        </w:tcBorders>
+      </w:tcPr>
+    </w:tblStylePr>
+    <w:tblStylePr w:type="firstCol">
+      <w:rPr>
+        <w:rFonts w:asciiTheme="majorHAnsi" w:eastAsiaTheme="majorEastAsia" w:hAnsiTheme="majorHAnsi" w:cstheme="majorBidi"/>
+        <w:b/>
+        <w:bCs/>
+      </w:rPr>
+    </w:tblStylePr>
+    <w:tblStylePr w:type="lastCol">
+      <w:rPr>
+        <w:rFonts w:asciiTheme="majorHAnsi" w:eastAsiaTheme="majorEastAsia" w:hAnsiTheme="majorHAnsi" w:cstheme="majorBidi"/>
+        <w:b/>
+        <w:bCs/>
+      </w:rPr>
+      <w:tblPr/>
+      <w:tcPr>
+        <w:tcBorders>
+          <w:top w:val="single" w:sz="8" w:space="0" w:color="5B9BD5" w:themeColor="accent1"/>
+          <w:left w:val="single" w:sz="8" w:space="0" w:color="5B9BD5" w:themeColor="accent1"/>
+          <w:bottom w:val="single" w:sz="8" w:space="0" w:color="5B9BD5" w:themeColor="accent1"/>
+          <w:right w:val="single" w:sz="8" w:space="0" w:color="5B9BD5" w:themeColor="accent1"/>
+        </w:tcBorders>
+      </w:tcPr>
+    </w:tblStylePr>
+    <w:tblStylePr w:type="band1Vert">
+      <w:tblPr/>
+      <w:tcPr>
+        <w:tcBorders>
+          <w:top w:val="single" w:sz="8" w:space="0" w:color="5B9BD5" w:themeColor="accent1"/>
+          <w:left w:val="single" w:sz="8" w:space="0" w:color="5B9BD5" w:themeColor="accent1"/>
+          <w:bottom w:val="single" w:sz="8" w:space="0" w:color="5B9BD5" w:themeColor="accent1"/>
+          <w:right w:val="single" w:sz="8" w:space="0" w:color="5B9BD5" w:themeColor="accent1"/>
+        </w:tcBorders>
+        <w:shd w:val="clear" w:color="auto" w:fill="D6E6F4" w:themeFill="accent1" w:themeFillTint="3F"/>
+      </w:tcPr>
+    </w:tblStylePr>
+    <w:tblStylePr w:type="band1Horz">
+      <w:tblPr/>
+      <w:tcPr>
+        <w:tcBorders>
+          <w:top w:val="single" w:sz="8" w:space="0" w:color="5B9BD5" w:themeColor="accent1"/>
+          <w:left w:val="single" w:sz="8" w:space="0" w:color="5B9BD5" w:themeColor="accent1"/>
+          <w:bottom w:val="single" w:sz="8" w:space="0" w:color="5B9BD5" w:themeColor="accent1"/>
+          <w:right w:val="single" w:sz="8" w:space="0" w:color="5B9BD5" w:themeColor="accent1"/>
+          <w:insideV w:val="single" w:sz="8" w:space="0" w:color="5B9BD5" w:themeColor="accent1"/>
+        </w:tcBorders>
+        <w:shd w:val="clear" w:color="auto" w:fill="D6E6F4" w:themeFill="accent1" w:themeFillTint="3F"/>
+      </w:tcPr>
+    </w:tblStylePr>
+    <w:tblStylePr w:type="band2Horz">
+      <w:tblPr/>
+      <w:tcPr>
+        <w:tcBorders>
+          <w:top w:val="single" w:sz="8" w:space="0" w:color="5B9BD5" w:themeColor="accent1"/>
+          <w:left w:val="single" w:sz="8" w:space="0" w:color="5B9BD5" w:themeColor="accent1"/>
+          <w:bottom w:val="single" w:sz="8" w:space="0" w:color="5B9BD5" w:themeColor="accent1"/>
+          <w:right w:val="single" w:sz="8" w:space="0" w:color="5B9BD5" w:themeColor="accent1"/>
+          <w:insideV w:val="single" w:sz="8" w:space="0" w:color="5B9BD5" w:themeColor="accent1"/>
+        </w:tcBorders>
+      </w:tcPr>
+    </w:tblStylePr>
+  </w:style>
+  <w:style w:type="table" w:customStyle="1" w:styleId="Grid2">
+    <w:name w:val="Grid 2"/>
+    <w:basedOn w:val="LightGridAccent2"/>
+    <w:uiPriority w:val="99"/>
+    <w:rsid w:val="00F856F6"/>
+    <w:tblPr>
+      <w:tblStyleRowBandSize w:val="1"/>
+      <w:tblStyleColBandSize w:val="1"/>
+      <w:tblInd w:w="0" w:type="dxa"/>
+      <w:tblBorders>
+        <w:top w:val="single" w:sz="8" w:space="0" w:color="5B9BD5" w:themeColor="accent1"/>
+        <w:left w:val="single" w:sz="8" w:space="0" w:color="5B9BD5" w:themeColor="accent1"/>
+        <w:bottom w:val="single" w:sz="8" w:space="0" w:color="5B9BD5" w:themeColor="accent1"/>
+        <w:right w:val="single" w:sz="8" w:space="0" w:color="5B9BD5" w:themeColor="accent1"/>
+        <w:insideH w:val="single" w:sz="8" w:space="0" w:color="5B9BD5" w:themeColor="accent1"/>
+        <w:insideV w:val="single" w:sz="8" w:space="0" w:color="5B9BD5" w:themeColor="accent1"/>
+      </w:tblBorders>
+      <w:tblCellMar>
+        <w:top w:w="0" w:type="dxa"/>
+        <w:left w:w="108" w:type="dxa"/>
+        <w:bottom w:w="0" w:type="dxa"/>
+        <w:right w:w="108" w:type="dxa"/>
+      </w:tblCellMar>
+    </w:tblPr>
+    <w:tblStylePr w:type="firstRow">
+      <w:pPr>
+        <w:spacing w:before="0" w:after="0" w:line="240" w:lineRule="auto"/>
+      </w:pPr>
+      <w:rPr>
+        <w:rFonts w:asciiTheme="majorHAnsi" w:eastAsiaTheme="majorEastAsia" w:hAnsiTheme="majorHAnsi" w:cstheme="majorBidi"/>
+        <w:b/>
+        <w:bCs/>
+      </w:rPr>
+      <w:tblPr/>
+      <w:tcPr>
+        <w:tcBorders>
+          <w:top w:val="single" w:sz="8" w:space="0" w:color="5B9BD5" w:themeColor="accent1"/>
+          <w:left w:val="single" w:sz="8" w:space="0" w:color="5B9BD5" w:themeColor="accent1"/>
+          <w:bottom w:val="single" w:sz="8" w:space="0" w:color="5B9BD5" w:themeColor="accent1"/>
+          <w:right w:val="single" w:sz="8" w:space="0" w:color="5B9BD5" w:themeColor="accent1"/>
+          <w:insideH w:val="single" w:sz="6" w:space="0" w:color="5B9BD5" w:themeColor="accent1"/>
+          <w:insideV w:val="single" w:sz="6" w:space="0" w:color="5B9BD5" w:themeColor="accent1"/>
+          <w:tl2br w:val="nil"/>
+          <w:tr2bl w:val="nil"/>
         </w:tcBorders>
       </w:tcPr>
     </w:tblStylePr>

</xml_diff>